<commit_message>
completed my methodology part
</commit_message>
<xml_diff>
--- a/01_Docs/03_Methodology/03_Methodology_Manus_part.docx
+++ b/01_Docs/03_Methodology/03_Methodology_Manus_part.docx
@@ -919,19 +919,7 @@
         <w:rPr>
           <w:lang w:val="en-GB"/>
         </w:rPr>
-        <w:t xml:space="preserve">Restaurant review data: </w:t>
-      </w:r>
-      <w:r>
-        <w:rPr>
-          <w:lang w:val="en-GB"/>
-        </w:rPr>
-        <w:t>TripAdvisor</w:t>
-      </w:r>
-      <w:r>
-        <w:rPr>
-          <w:lang w:val="en-GB"/>
-        </w:rPr>
-        <w:t xml:space="preserve"> and Google</w:t>
+        <w:t>Restaurant revenue data: Prognolite</w:t>
       </w:r>
     </w:p>
     <w:p>
@@ -944,6 +932,58 @@
         <w:rPr>
           <w:lang w:val="en-GB"/>
         </w:rPr>
+        <w:t>The restaurant revenue data obtained from our industry partner Prognolite, is a large CSV file comprising information on 15 restaurants in Switzerland, some of which are chain affiliated. The information includes details such as date with timestamp, turnover</w:t>
+      </w:r>
+      <w:r>
+        <w:rPr>
+          <w:lang w:val="en-GB"/>
+        </w:rPr>
+        <w:t xml:space="preserve"> in CHF</w:t>
+      </w:r>
+      <w:r>
+        <w:rPr>
+          <w:lang w:val="en-GB"/>
+        </w:rPr>
+        <w:t>, local (school) holidays, local temperature in degree Celsius, etc. In this work, we use only the date with timestamp and the corresponding turnover information for each restaurant.</w:t>
+      </w:r>
+    </w:p>
+    <w:p>
+      <w:pPr>
+        <w:pStyle w:val="berschrift3"/>
+        <w:rPr>
+          <w:lang w:val="en-GB"/>
+        </w:rPr>
+      </w:pPr>
+      <w:r>
+        <w:rPr>
+          <w:lang w:val="en-GB"/>
+        </w:rPr>
+        <w:lastRenderedPageBreak/>
+        <w:t xml:space="preserve">Restaurant review data: </w:t>
+      </w:r>
+      <w:r>
+        <w:rPr>
+          <w:lang w:val="en-GB"/>
+        </w:rPr>
+        <w:t>TripAdvisor</w:t>
+      </w:r>
+      <w:r>
+        <w:rPr>
+          <w:lang w:val="en-GB"/>
+        </w:rPr>
+        <w:t xml:space="preserve"> and Google</w:t>
+      </w:r>
+    </w:p>
+    <w:p>
+      <w:pPr>
+        <w:rPr>
+          <w:lang w:val="en-GB"/>
+        </w:rPr>
+      </w:pPr>
+      <w:r>
+        <w:rPr>
+          <w:lang w:val="en-GB"/>
+        </w:rPr>
         <w:t xml:space="preserve">To study the effectiveness of eWOM on restaurant revenues, review data needs to be collected. </w:t>
       </w:r>
       <w:r>
@@ -1148,7 +1188,6 @@
         <w:rPr>
           <w:lang w:val="en-GB"/>
         </w:rPr>
-        <w:lastRenderedPageBreak/>
         <w:t>t</w:t>
       </w:r>
       <w:r>
@@ -1475,73 +1514,18 @@
         </w:rPr>
         <w:t xml:space="preserve"> </w:t>
       </w:r>
-      <w:r>
-        <w:rPr>
-          <w:lang w:val="en-GB"/>
-        </w:rPr>
-        <w:t>Thus</w:t>
-      </w:r>
-      <w:r>
-        <w:rPr>
-          <w:lang w:val="en-GB"/>
-        </w:rPr>
-        <w:t xml:space="preserve">, the following </w:t>
-      </w:r>
-      <w:r>
-        <w:rPr>
-          <w:lang w:val="en-GB"/>
-        </w:rPr>
-        <w:t xml:space="preserve">JSON </w:t>
-      </w:r>
-      <w:r>
-        <w:rPr>
-          <w:lang w:val="en-GB"/>
-        </w:rPr>
-        <w:t>schema resulted</w:t>
-      </w:r>
-      <w:r>
-        <w:rPr>
-          <w:lang w:val="en-GB"/>
-        </w:rPr>
-        <w:t>.</w:t>
-      </w:r>
     </w:p>
     <w:p>
       <w:pPr>
         <w:rPr>
-          <w:b/>
-          <w:bCs/>
-          <w:lang w:val="en-GB"/>
-        </w:rPr>
-      </w:pPr>
-      <w:r>
-        <w:rPr>
-          <w:b/>
-          <w:bCs/>
-          <w:lang w:val="en-GB"/>
-        </w:rPr>
-        <w:t>JSON schema of the r</w:t>
-      </w:r>
-      <w:r>
-        <w:rPr>
-          <w:b/>
-          <w:bCs/>
-          <w:lang w:val="en-GB"/>
-        </w:rPr>
-        <w:t>estaurant review data</w:t>
-      </w:r>
-    </w:p>
-    <w:p>
-      <w:pPr>
-        <w:rPr>
-          <w:lang w:val="en-GB"/>
-        </w:rPr>
-      </w:pPr>
-      <w:r>
-        <w:rPr>
-          <w:lang w:val="en-GB"/>
-        </w:rPr>
-        <w:t>The schema is derived from the review information presented on the TripAdvisor website for one restaurant.</w:t>
+          <w:lang w:val="en-GB"/>
+        </w:rPr>
+      </w:pPr>
+      <w:r>
+        <w:rPr>
+          <w:lang w:val="en-GB"/>
+        </w:rPr>
+        <w:t>The schema</w:t>
       </w:r>
       <w:r>
         <w:rPr>
@@ -1553,1331 +1537,104 @@
         <w:rPr>
           <w:lang w:val="en-GB"/>
         </w:rPr>
-        <w:t>Note</w:t>
-      </w:r>
-      <w:r>
-        <w:rPr>
-          <w:lang w:val="en-GB"/>
-        </w:rPr>
-        <w:t xml:space="preserve">, that not all the available information on the website </w:t>
-      </w:r>
-      <w:r>
-        <w:rPr>
-          <w:lang w:val="en-GB"/>
-        </w:rPr>
-        <w:t>were</w:t>
-      </w:r>
-      <w:r>
-        <w:rPr>
-          <w:lang w:val="en-GB"/>
-        </w:rPr>
-        <w:t xml:space="preserve"> scraped and therefore presented below.</w:t>
-      </w:r>
-      <w:r>
-        <w:rPr>
-          <w:lang w:val="en-GB"/>
-        </w:rPr>
-        <w:t xml:space="preserve"> The relevant ones for </w:t>
-      </w:r>
-      <w:r>
-        <w:rPr>
-          <w:lang w:val="en-GB"/>
-        </w:rPr>
-        <w:t>the analysis</w:t>
-      </w:r>
-      <w:r>
-        <w:rPr>
-          <w:lang w:val="en-GB"/>
-        </w:rPr>
-        <w:t xml:space="preserve"> are the overall rating (from 1 to 5), the number of reviews and the review data, which includes</w:t>
-      </w:r>
-      <w:r>
-        <w:rPr>
-          <w:lang w:val="en-GB"/>
-        </w:rPr>
-        <w:t xml:space="preserve"> the individual</w:t>
-      </w:r>
-      <w:r>
-        <w:rPr>
-          <w:lang w:val="en-GB"/>
-        </w:rPr>
-        <w:t xml:space="preserve"> user ratings with the corresponding dates when they were published.</w:t>
-      </w:r>
-      <w:r>
-        <w:rPr>
-          <w:lang w:val="en-GB"/>
-        </w:rPr>
-        <w:t xml:space="preserve"> </w:t>
-      </w:r>
-      <w:r>
-        <w:rPr>
-          <w:lang w:val="en-GB"/>
-        </w:rPr>
-        <w:t xml:space="preserve">This schema is also applicable to Google restaurant reviews, as it shares many similarities to the </w:t>
-      </w:r>
-      <w:r>
-        <w:rPr>
-          <w:lang w:val="en-GB"/>
-        </w:rPr>
-        <w:t>ones</w:t>
-      </w:r>
-      <w:r>
-        <w:rPr>
-          <w:lang w:val="en-GB"/>
-        </w:rPr>
-        <w:t xml:space="preserve"> on TripAdvisor.</w:t>
-      </w:r>
-    </w:p>
-    <w:p>
-      <w:pPr>
-        <w:shd w:val="clear" w:color="auto" w:fill="FFFFFF"/>
-        <w:spacing w:after="0" w:line="240" w:lineRule="auto"/>
-        <w:rPr>
-          <w:rFonts w:ascii="Courier New" w:eastAsia="Times New Roman" w:hAnsi="Courier New" w:cs="Courier New"/>
-          <w:b/>
-          <w:bCs/>
-          <w:sz w:val="20"/>
-          <w:szCs w:val="20"/>
-          <w:lang w:val="en-GB" w:eastAsia="en-CH"/>
-        </w:rPr>
-      </w:pPr>
-      <w:r>
-        <w:rPr>
-          <w:rFonts w:ascii="Courier New" w:eastAsia="Times New Roman" w:hAnsi="Courier New" w:cs="Courier New"/>
-          <w:b/>
-          <w:bCs/>
-          <w:sz w:val="20"/>
-          <w:szCs w:val="20"/>
-          <w:lang w:val="en-GB" w:eastAsia="en-CH"/>
-        </w:rPr>
-        <w:t>{</w:t>
-      </w:r>
-    </w:p>
-    <w:p>
-      <w:pPr>
-        <w:shd w:val="clear" w:color="auto" w:fill="FFFFFF"/>
-        <w:spacing w:after="0" w:line="240" w:lineRule="auto"/>
-        <w:rPr>
-          <w:rFonts w:ascii="Courier New" w:eastAsia="Times New Roman" w:hAnsi="Courier New" w:cs="Courier New"/>
-          <w:b/>
-          <w:bCs/>
-          <w:sz w:val="20"/>
-          <w:szCs w:val="20"/>
-          <w:lang w:val="en-GB" w:eastAsia="en-CH"/>
-        </w:rPr>
-      </w:pPr>
-      <w:r>
-        <w:rPr>
-          <w:rFonts w:ascii="Courier New" w:eastAsia="Times New Roman" w:hAnsi="Courier New" w:cs="Courier New"/>
-          <w:b/>
-          <w:bCs/>
-          <w:sz w:val="20"/>
-          <w:szCs w:val="20"/>
-          <w:lang w:val="en-GB" w:eastAsia="en-CH"/>
-        </w:rPr>
-        <w:t xml:space="preserve">  "restaurant_name": </w:t>
-      </w:r>
-      <w:r>
-        <w:rPr>
-          <w:rFonts w:ascii="Courier New" w:eastAsia="Times New Roman" w:hAnsi="Courier New" w:cs="Courier New"/>
-          <w:b/>
-          <w:bCs/>
-          <w:color w:val="70AD47" w:themeColor="accent6"/>
-          <w:sz w:val="20"/>
-          <w:szCs w:val="20"/>
-          <w:lang w:val="en-GB" w:eastAsia="en-CH"/>
-        </w:rPr>
-        <w:t>string</w:t>
-      </w:r>
-      <w:r>
-        <w:rPr>
-          <w:rFonts w:ascii="Courier New" w:eastAsia="Times New Roman" w:hAnsi="Courier New" w:cs="Courier New"/>
-          <w:b/>
-          <w:bCs/>
-          <w:sz w:val="20"/>
-          <w:szCs w:val="20"/>
-          <w:lang w:val="en-GB" w:eastAsia="en-CH"/>
-        </w:rPr>
-        <w:t>,</w:t>
-      </w:r>
-    </w:p>
-    <w:p>
-      <w:pPr>
-        <w:shd w:val="clear" w:color="auto" w:fill="FFFFFF"/>
-        <w:spacing w:after="0" w:line="240" w:lineRule="auto"/>
-        <w:rPr>
-          <w:rFonts w:ascii="Courier New" w:eastAsia="Times New Roman" w:hAnsi="Courier New" w:cs="Courier New"/>
-          <w:b/>
-          <w:bCs/>
-          <w:sz w:val="20"/>
-          <w:szCs w:val="20"/>
-          <w:lang w:val="en-GB" w:eastAsia="en-CH"/>
-        </w:rPr>
-      </w:pPr>
-      <w:r>
-        <w:rPr>
-          <w:rFonts w:ascii="Courier New" w:eastAsia="Times New Roman" w:hAnsi="Courier New" w:cs="Courier New"/>
-          <w:b/>
-          <w:bCs/>
-          <w:sz w:val="20"/>
-          <w:szCs w:val="20"/>
-          <w:lang w:val="en-GB" w:eastAsia="en-CH"/>
-        </w:rPr>
-        <w:t xml:space="preserve">  "overall_rating": </w:t>
-      </w:r>
-      <w:r>
-        <w:rPr>
-          <w:rFonts w:ascii="Courier New" w:eastAsia="Times New Roman" w:hAnsi="Courier New" w:cs="Courier New"/>
+        <w:t xml:space="preserve">(see </w:t>
+      </w:r>
+      <w:r>
+        <w:rPr>
           <w:b/>
           <w:bCs/>
           <w:color w:val="FF0000"/>
-          <w:sz w:val="20"/>
-          <w:szCs w:val="20"/>
-          <w:lang w:val="en-GB" w:eastAsia="en-CH"/>
-        </w:rPr>
-        <w:t>int</w:t>
-      </w:r>
-      <w:r>
-        <w:rPr>
-          <w:rFonts w:ascii="Courier New" w:eastAsia="Times New Roman" w:hAnsi="Courier New" w:cs="Courier New"/>
-          <w:b/>
-          <w:bCs/>
-          <w:sz w:val="20"/>
-          <w:szCs w:val="20"/>
-          <w:lang w:val="en-GB" w:eastAsia="en-CH"/>
-        </w:rPr>
-        <w:t>,</w:t>
+          <w:lang w:val="en-GB"/>
+        </w:rPr>
+        <w:t>Appendix XY</w:t>
+      </w:r>
+      <w:r>
+        <w:rPr>
+          <w:lang w:val="en-GB"/>
+        </w:rPr>
+        <w:t>)</w:t>
+      </w:r>
+      <w:r>
+        <w:rPr>
+          <w:lang w:val="en-GB"/>
+        </w:rPr>
+        <w:t xml:space="preserve"> is derived from the review information presented on the TripAdvisor website for one restaurant. Note, that not all the available information on the website were scraped and therefore presented. The important ones for the analysis are the overall rating (from 1 to 5), the number of reviews and the review data, which includes</w:t>
+      </w:r>
+      <w:r>
+        <w:rPr>
+          <w:lang w:val="en-GB"/>
+        </w:rPr>
+        <w:t xml:space="preserve"> e.g.,</w:t>
+      </w:r>
+      <w:r>
+        <w:rPr>
+          <w:lang w:val="en-GB"/>
+        </w:rPr>
+        <w:t xml:space="preserve"> the individual user ratings with the corresponding dates when they were published. This schema is also applicable to Google restaurant reviews, as it shares </w:t>
+      </w:r>
+      <w:r>
+        <w:rPr>
+          <w:lang w:val="en-GB"/>
+        </w:rPr>
+        <w:t>certain</w:t>
+      </w:r>
+      <w:r>
+        <w:rPr>
+          <w:lang w:val="en-GB"/>
+        </w:rPr>
+        <w:t xml:space="preserve"> similarities to the ones on TripAdvisor.</w:t>
       </w:r>
     </w:p>
     <w:p>
       <w:pPr>
-        <w:shd w:val="clear" w:color="auto" w:fill="FFFFFF"/>
-        <w:spacing w:after="0" w:line="240" w:lineRule="auto"/>
-        <w:rPr>
-          <w:rFonts w:ascii="Courier New" w:eastAsia="Times New Roman" w:hAnsi="Courier New" w:cs="Courier New"/>
-          <w:b/>
-          <w:bCs/>
-          <w:sz w:val="20"/>
-          <w:szCs w:val="20"/>
-          <w:lang w:val="en-GB" w:eastAsia="en-CH"/>
-        </w:rPr>
-      </w:pPr>
-      <w:r>
-        <w:rPr>
-          <w:rFonts w:ascii="Courier New" w:eastAsia="Times New Roman" w:hAnsi="Courier New" w:cs="Courier New"/>
-          <w:b/>
-          <w:bCs/>
-          <w:sz w:val="20"/>
-          <w:szCs w:val="20"/>
-          <w:lang w:val="en-GB" w:eastAsia="en-CH"/>
-        </w:rPr>
-        <w:t xml:space="preserve">  "reviews_count": </w:t>
-      </w:r>
-      <w:r>
-        <w:rPr>
-          <w:rFonts w:ascii="Courier New" w:eastAsia="Times New Roman" w:hAnsi="Courier New" w:cs="Courier New"/>
+        <w:rPr>
+          <w:lang w:val="en-GB"/>
+        </w:rPr>
+      </w:pPr>
+      <w:r>
+        <w:rPr>
+          <w:lang w:val="en-GB"/>
+        </w:rPr>
+        <w:t xml:space="preserve">Many restaurants on online review platforms receive up to hundreds of customer reviews, making it time-consuming to read them all. In such cases, we assume, that the first thing a person may do to learn about the quality of a restaurant, is to look at the overall rating, which might take into account several factors, for instance the author data – information about a </w:t>
+      </w:r>
+      <w:r>
+        <w:rPr>
+          <w:lang w:val="en-GB"/>
+        </w:rPr>
+        <w:t>costumer</w:t>
+      </w:r>
+      <w:r>
+        <w:rPr>
+          <w:lang w:val="en-GB"/>
+        </w:rPr>
+        <w:t xml:space="preserve">, who </w:t>
+      </w:r>
+      <w:r>
+        <w:rPr>
+          <w:lang w:val="en-GB"/>
+        </w:rPr>
+        <w:t>composed</w:t>
+      </w:r>
+      <w:r>
+        <w:rPr>
+          <w:lang w:val="en-GB"/>
+        </w:rPr>
+        <w:t xml:space="preserve"> the review – or the number of likes, a review received from other customers. This additional information was also extracted, with the goal of finding how the overall rating is calculated. The results of this analysis are stated in </w:t>
+      </w:r>
+      <w:r>
+        <w:rPr>
           <w:b/>
           <w:bCs/>
           <w:color w:val="FF0000"/>
-          <w:sz w:val="20"/>
-          <w:szCs w:val="20"/>
-          <w:lang w:val="en-GB" w:eastAsia="en-CH"/>
-        </w:rPr>
-        <w:t>int</w:t>
-      </w:r>
-      <w:r>
-        <w:rPr>
-          <w:rFonts w:ascii="Courier New" w:eastAsia="Times New Roman" w:hAnsi="Courier New" w:cs="Courier New"/>
-          <w:b/>
-          <w:bCs/>
-          <w:sz w:val="20"/>
-          <w:szCs w:val="20"/>
-          <w:lang w:val="en-GB" w:eastAsia="en-CH"/>
-        </w:rPr>
-        <w:t>,</w:t>
-      </w:r>
-    </w:p>
-    <w:p>
-      <w:pPr>
-        <w:shd w:val="clear" w:color="auto" w:fill="FFFFFF"/>
-        <w:spacing w:after="0" w:line="240" w:lineRule="auto"/>
-        <w:rPr>
-          <w:rFonts w:ascii="Courier New" w:eastAsia="Times New Roman" w:hAnsi="Courier New" w:cs="Courier New"/>
-          <w:b/>
-          <w:bCs/>
-          <w:sz w:val="20"/>
-          <w:szCs w:val="20"/>
-          <w:lang w:val="en-GB" w:eastAsia="en-CH"/>
-        </w:rPr>
-      </w:pPr>
-      <w:r>
-        <w:rPr>
-          <w:rFonts w:ascii="Courier New" w:eastAsia="Times New Roman" w:hAnsi="Courier New" w:cs="Courier New"/>
-          <w:b/>
-          <w:bCs/>
-          <w:sz w:val="20"/>
-          <w:szCs w:val="20"/>
-          <w:lang w:val="en-GB" w:eastAsia="en-CH"/>
-        </w:rPr>
-        <w:t xml:space="preserve">  "all_reviews": [</w:t>
-      </w:r>
-    </w:p>
-    <w:p>
-      <w:pPr>
-        <w:shd w:val="clear" w:color="auto" w:fill="FFFFFF"/>
-        <w:spacing w:after="0" w:line="240" w:lineRule="auto"/>
-        <w:rPr>
-          <w:rFonts w:ascii="Courier New" w:eastAsia="Times New Roman" w:hAnsi="Courier New" w:cs="Courier New"/>
-          <w:b/>
-          <w:bCs/>
-          <w:sz w:val="20"/>
-          <w:szCs w:val="20"/>
-          <w:lang w:val="en-GB" w:eastAsia="en-CH"/>
-        </w:rPr>
-      </w:pPr>
-      <w:r>
-        <w:rPr>
-          <w:rFonts w:ascii="Courier New" w:eastAsia="Times New Roman" w:hAnsi="Courier New" w:cs="Courier New"/>
-          <w:b/>
-          <w:bCs/>
-          <w:sz w:val="20"/>
-          <w:szCs w:val="20"/>
-          <w:lang w:val="en-GB" w:eastAsia="en-CH"/>
-        </w:rPr>
-        <w:t xml:space="preserve">    {</w:t>
-      </w:r>
-    </w:p>
-    <w:p>
-      <w:pPr>
-        <w:shd w:val="clear" w:color="auto" w:fill="FFFFFF"/>
-        <w:spacing w:after="0" w:line="240" w:lineRule="auto"/>
-        <w:rPr>
-          <w:rFonts w:ascii="Courier New" w:eastAsia="Times New Roman" w:hAnsi="Courier New" w:cs="Courier New"/>
-          <w:b/>
-          <w:bCs/>
-          <w:sz w:val="20"/>
-          <w:szCs w:val="20"/>
-          <w:lang w:val="en-GB" w:eastAsia="en-CH"/>
-        </w:rPr>
-      </w:pPr>
-      <w:r>
-        <w:rPr>
-          <w:rFonts w:ascii="Courier New" w:eastAsia="Times New Roman" w:hAnsi="Courier New" w:cs="Courier New"/>
-          <w:b/>
-          <w:bCs/>
-          <w:sz w:val="20"/>
-          <w:szCs w:val="20"/>
-          <w:lang w:val="en-GB" w:eastAsia="en-CH"/>
-        </w:rPr>
-        <w:t xml:space="preserve">      "author_data": {</w:t>
-      </w:r>
-    </w:p>
-    <w:p>
-      <w:pPr>
-        <w:shd w:val="clear" w:color="auto" w:fill="FFFFFF"/>
-        <w:spacing w:after="0" w:line="240" w:lineRule="auto"/>
-        <w:rPr>
-          <w:rFonts w:ascii="Courier New" w:eastAsia="Times New Roman" w:hAnsi="Courier New" w:cs="Courier New"/>
-          <w:b/>
-          <w:bCs/>
-          <w:sz w:val="20"/>
-          <w:szCs w:val="20"/>
-          <w:lang w:val="en-GB" w:eastAsia="en-CH"/>
-        </w:rPr>
-      </w:pPr>
-      <w:r>
-        <w:rPr>
-          <w:rFonts w:ascii="Courier New" w:eastAsia="Times New Roman" w:hAnsi="Courier New" w:cs="Courier New"/>
-          <w:b/>
-          <w:bCs/>
-          <w:sz w:val="20"/>
-          <w:szCs w:val="20"/>
-          <w:lang w:val="en-GB" w:eastAsia="en-CH"/>
-        </w:rPr>
-        <w:t xml:space="preserve">        "author_level": </w:t>
-      </w:r>
-      <w:r>
-        <w:rPr>
-          <w:rFonts w:ascii="Courier New" w:eastAsia="Times New Roman" w:hAnsi="Courier New" w:cs="Courier New"/>
+          <w:lang w:val="en-GB"/>
+        </w:rPr>
+        <w:t>chapter XY</w:t>
+      </w:r>
+      <w:r>
+        <w:rPr>
           <w:b/>
           <w:bCs/>
           <w:color w:val="FF0000"/>
-          <w:sz w:val="20"/>
-          <w:szCs w:val="20"/>
-          <w:lang w:val="en-GB" w:eastAsia="en-CH"/>
-        </w:rPr>
-        <w:t>int</w:t>
-      </w:r>
-      <w:r>
-        <w:rPr>
-          <w:rFonts w:ascii="Courier New" w:eastAsia="Times New Roman" w:hAnsi="Courier New" w:cs="Courier New"/>
-          <w:b/>
-          <w:bCs/>
-          <w:sz w:val="20"/>
-          <w:szCs w:val="20"/>
-          <w:lang w:val="en-GB" w:eastAsia="en-CH"/>
-        </w:rPr>
-        <w:t>,</w:t>
-      </w:r>
-    </w:p>
-    <w:p>
-      <w:pPr>
-        <w:shd w:val="clear" w:color="auto" w:fill="FFFFFF"/>
-        <w:spacing w:after="0" w:line="240" w:lineRule="auto"/>
-        <w:rPr>
-          <w:rFonts w:ascii="Courier New" w:eastAsia="Times New Roman" w:hAnsi="Courier New" w:cs="Courier New"/>
-          <w:b/>
-          <w:bCs/>
-          <w:sz w:val="20"/>
-          <w:szCs w:val="20"/>
-          <w:lang w:val="en-GB" w:eastAsia="en-CH"/>
-        </w:rPr>
-      </w:pPr>
-      <w:r>
-        <w:rPr>
-          <w:rFonts w:ascii="Courier New" w:eastAsia="Times New Roman" w:hAnsi="Courier New" w:cs="Courier New"/>
-          <w:b/>
-          <w:bCs/>
-          <w:sz w:val="20"/>
-          <w:szCs w:val="20"/>
-          <w:lang w:val="en-GB" w:eastAsia="en-CH"/>
-        </w:rPr>
-        <w:t xml:space="preserve">        "author_member_since": </w:t>
-      </w:r>
-      <w:r>
-        <w:rPr>
-          <w:rFonts w:ascii="Courier New" w:eastAsia="Times New Roman" w:hAnsi="Courier New" w:cs="Courier New"/>
-          <w:b/>
-          <w:bCs/>
-          <w:color w:val="FF0000"/>
-          <w:sz w:val="20"/>
-          <w:szCs w:val="20"/>
-          <w:lang w:val="en-GB" w:eastAsia="en-CH"/>
-        </w:rPr>
-        <w:t>int</w:t>
-      </w:r>
-      <w:r>
-        <w:rPr>
-          <w:rFonts w:ascii="Courier New" w:eastAsia="Times New Roman" w:hAnsi="Courier New" w:cs="Courier New"/>
-          <w:b/>
-          <w:bCs/>
-          <w:sz w:val="20"/>
-          <w:szCs w:val="20"/>
-          <w:lang w:val="en-GB" w:eastAsia="en-CH"/>
-        </w:rPr>
-        <w:t>,</w:t>
-      </w:r>
-    </w:p>
-    <w:p>
-      <w:pPr>
-        <w:shd w:val="clear" w:color="auto" w:fill="FFFFFF"/>
-        <w:spacing w:after="0" w:line="240" w:lineRule="auto"/>
-        <w:rPr>
-          <w:rFonts w:ascii="Courier New" w:eastAsia="Times New Roman" w:hAnsi="Courier New" w:cs="Courier New"/>
-          <w:b/>
-          <w:bCs/>
-          <w:sz w:val="20"/>
-          <w:szCs w:val="20"/>
-          <w:lang w:val="en-GB" w:eastAsia="en-CH"/>
-        </w:rPr>
-      </w:pPr>
-      <w:r>
-        <w:rPr>
-          <w:rFonts w:ascii="Courier New" w:eastAsia="Times New Roman" w:hAnsi="Courier New" w:cs="Courier New"/>
-          <w:b/>
-          <w:bCs/>
-          <w:sz w:val="20"/>
-          <w:szCs w:val="20"/>
-          <w:lang w:val="en-GB" w:eastAsia="en-CH"/>
-        </w:rPr>
-        <w:t xml:space="preserve">        "author_stats": {</w:t>
-      </w:r>
-    </w:p>
-    <w:p>
-      <w:pPr>
-        <w:shd w:val="clear" w:color="auto" w:fill="FFFFFF"/>
-        <w:spacing w:after="0" w:line="240" w:lineRule="auto"/>
-        <w:rPr>
-          <w:rFonts w:ascii="Courier New" w:eastAsia="Times New Roman" w:hAnsi="Courier New" w:cs="Courier New"/>
-          <w:b/>
-          <w:bCs/>
-          <w:sz w:val="20"/>
-          <w:szCs w:val="20"/>
-          <w:lang w:val="en-GB" w:eastAsia="en-CH"/>
-        </w:rPr>
-      </w:pPr>
-      <w:r>
-        <w:rPr>
-          <w:rFonts w:ascii="Courier New" w:eastAsia="Times New Roman" w:hAnsi="Courier New" w:cs="Courier New"/>
-          <w:b/>
-          <w:bCs/>
-          <w:sz w:val="20"/>
-          <w:szCs w:val="20"/>
-          <w:lang w:val="en-GB" w:eastAsia="en-CH"/>
-        </w:rPr>
-        <w:t xml:space="preserve">          "contributions": </w:t>
-      </w:r>
-      <w:r>
-        <w:rPr>
-          <w:rFonts w:ascii="Courier New" w:eastAsia="Times New Roman" w:hAnsi="Courier New" w:cs="Courier New"/>
-          <w:b/>
-          <w:bCs/>
-          <w:color w:val="FF0000"/>
-          <w:sz w:val="20"/>
-          <w:szCs w:val="20"/>
-          <w:lang w:val="en-GB" w:eastAsia="en-CH"/>
-        </w:rPr>
-        <w:t>int</w:t>
-      </w:r>
-      <w:r>
-        <w:rPr>
-          <w:rFonts w:ascii="Courier New" w:eastAsia="Times New Roman" w:hAnsi="Courier New" w:cs="Courier New"/>
-          <w:b/>
-          <w:bCs/>
-          <w:sz w:val="20"/>
-          <w:szCs w:val="20"/>
-          <w:lang w:val="en-GB" w:eastAsia="en-CH"/>
-        </w:rPr>
-        <w:t>,</w:t>
-      </w:r>
-    </w:p>
-    <w:p>
-      <w:pPr>
-        <w:shd w:val="clear" w:color="auto" w:fill="FFFFFF"/>
-        <w:spacing w:after="0" w:line="240" w:lineRule="auto"/>
-        <w:rPr>
-          <w:rFonts w:ascii="Courier New" w:eastAsia="Times New Roman" w:hAnsi="Courier New" w:cs="Courier New"/>
-          <w:b/>
-          <w:bCs/>
-          <w:sz w:val="20"/>
-          <w:szCs w:val="20"/>
-          <w:lang w:val="en-GB" w:eastAsia="en-CH"/>
-        </w:rPr>
-      </w:pPr>
-      <w:r>
-        <w:rPr>
-          <w:rFonts w:ascii="Courier New" w:eastAsia="Times New Roman" w:hAnsi="Courier New" w:cs="Courier New"/>
-          <w:b/>
-          <w:bCs/>
-          <w:sz w:val="20"/>
-          <w:szCs w:val="20"/>
-          <w:lang w:val="en-GB" w:eastAsia="en-CH"/>
-        </w:rPr>
-        <w:t xml:space="preserve">          "cities_visited": </w:t>
-      </w:r>
-      <w:r>
-        <w:rPr>
-          <w:rFonts w:ascii="Courier New" w:eastAsia="Times New Roman" w:hAnsi="Courier New" w:cs="Courier New"/>
-          <w:b/>
-          <w:bCs/>
-          <w:color w:val="FF0000"/>
-          <w:sz w:val="20"/>
-          <w:szCs w:val="20"/>
-          <w:lang w:val="en-GB" w:eastAsia="en-CH"/>
-        </w:rPr>
-        <w:t>int</w:t>
-      </w:r>
-      <w:r>
-        <w:rPr>
-          <w:rFonts w:ascii="Courier New" w:eastAsia="Times New Roman" w:hAnsi="Courier New" w:cs="Courier New"/>
-          <w:b/>
-          <w:bCs/>
-          <w:sz w:val="20"/>
-          <w:szCs w:val="20"/>
-          <w:lang w:val="en-GB" w:eastAsia="en-CH"/>
-        </w:rPr>
-        <w:t>,</w:t>
-      </w:r>
-    </w:p>
-    <w:p>
-      <w:pPr>
-        <w:shd w:val="clear" w:color="auto" w:fill="FFFFFF"/>
-        <w:spacing w:after="0" w:line="240" w:lineRule="auto"/>
-        <w:rPr>
-          <w:rFonts w:ascii="Courier New" w:eastAsia="Times New Roman" w:hAnsi="Courier New" w:cs="Courier New"/>
-          <w:b/>
-          <w:bCs/>
-          <w:sz w:val="20"/>
-          <w:szCs w:val="20"/>
-          <w:lang w:val="en-GB" w:eastAsia="en-CH"/>
-        </w:rPr>
-      </w:pPr>
-      <w:r>
-        <w:rPr>
-          <w:rFonts w:ascii="Courier New" w:eastAsia="Times New Roman" w:hAnsi="Courier New" w:cs="Courier New"/>
-          <w:b/>
-          <w:bCs/>
-          <w:sz w:val="20"/>
-          <w:szCs w:val="20"/>
-          <w:lang w:val="en-GB" w:eastAsia="en-CH"/>
-        </w:rPr>
-        <w:t xml:space="preserve">          "helpful_votes": </w:t>
-      </w:r>
-      <w:r>
-        <w:rPr>
-          <w:rFonts w:ascii="Courier New" w:eastAsia="Times New Roman" w:hAnsi="Courier New" w:cs="Courier New"/>
-          <w:b/>
-          <w:bCs/>
-          <w:color w:val="FF0000"/>
-          <w:sz w:val="20"/>
-          <w:szCs w:val="20"/>
-          <w:lang w:val="en-GB" w:eastAsia="en-CH"/>
-        </w:rPr>
-        <w:t>int</w:t>
-      </w:r>
-      <w:r>
-        <w:rPr>
-          <w:rFonts w:ascii="Courier New" w:eastAsia="Times New Roman" w:hAnsi="Courier New" w:cs="Courier New"/>
-          <w:b/>
-          <w:bCs/>
-          <w:sz w:val="20"/>
-          <w:szCs w:val="20"/>
-          <w:lang w:val="en-GB" w:eastAsia="en-CH"/>
-        </w:rPr>
-        <w:t>,</w:t>
-      </w:r>
-    </w:p>
-    <w:p>
-      <w:pPr>
-        <w:shd w:val="clear" w:color="auto" w:fill="FFFFFF"/>
-        <w:spacing w:after="0" w:line="240" w:lineRule="auto"/>
-        <w:rPr>
-          <w:rFonts w:ascii="Courier New" w:eastAsia="Times New Roman" w:hAnsi="Courier New" w:cs="Courier New"/>
-          <w:b/>
-          <w:bCs/>
-          <w:sz w:val="20"/>
-          <w:szCs w:val="20"/>
-          <w:lang w:val="en-GB" w:eastAsia="en-CH"/>
-        </w:rPr>
-      </w:pPr>
-      <w:r>
-        <w:rPr>
-          <w:rFonts w:ascii="Courier New" w:eastAsia="Times New Roman" w:hAnsi="Courier New" w:cs="Courier New"/>
-          <w:b/>
-          <w:bCs/>
-          <w:sz w:val="20"/>
-          <w:szCs w:val="20"/>
-          <w:lang w:val="en-GB" w:eastAsia="en-CH"/>
-        </w:rPr>
-        <w:t xml:space="preserve">          "photos": </w:t>
-      </w:r>
-      <w:r>
-        <w:rPr>
-          <w:rFonts w:ascii="Courier New" w:eastAsia="Times New Roman" w:hAnsi="Courier New" w:cs="Courier New"/>
-          <w:b/>
-          <w:bCs/>
-          <w:color w:val="FF0000"/>
-          <w:sz w:val="20"/>
-          <w:szCs w:val="20"/>
-          <w:lang w:val="en-GB" w:eastAsia="en-CH"/>
-        </w:rPr>
-        <w:t>int</w:t>
-      </w:r>
-    </w:p>
-    <w:p>
-      <w:pPr>
-        <w:shd w:val="clear" w:color="auto" w:fill="FFFFFF"/>
-        <w:spacing w:after="0" w:line="240" w:lineRule="auto"/>
-        <w:rPr>
-          <w:rFonts w:ascii="Courier New" w:eastAsia="Times New Roman" w:hAnsi="Courier New" w:cs="Courier New"/>
-          <w:b/>
-          <w:bCs/>
-          <w:sz w:val="20"/>
-          <w:szCs w:val="20"/>
-          <w:lang w:val="en-GB" w:eastAsia="en-CH"/>
-        </w:rPr>
-      </w:pPr>
-      <w:r>
-        <w:rPr>
-          <w:rFonts w:ascii="Courier New" w:eastAsia="Times New Roman" w:hAnsi="Courier New" w:cs="Courier New"/>
-          <w:b/>
-          <w:bCs/>
-          <w:sz w:val="20"/>
-          <w:szCs w:val="20"/>
-          <w:lang w:val="en-GB" w:eastAsia="en-CH"/>
-        </w:rPr>
-        <w:t xml:space="preserve">        },</w:t>
-      </w:r>
-    </w:p>
-    <w:p>
-      <w:pPr>
-        <w:shd w:val="clear" w:color="auto" w:fill="FFFFFF"/>
-        <w:spacing w:after="0" w:line="240" w:lineRule="auto"/>
-        <w:rPr>
-          <w:rFonts w:ascii="Courier New" w:eastAsia="Times New Roman" w:hAnsi="Courier New" w:cs="Courier New"/>
-          <w:b/>
-          <w:bCs/>
-          <w:sz w:val="20"/>
-          <w:szCs w:val="20"/>
-          <w:lang w:val="en-GB" w:eastAsia="en-CH"/>
-        </w:rPr>
-      </w:pPr>
-      <w:r>
-        <w:rPr>
-          <w:rFonts w:ascii="Courier New" w:eastAsia="Times New Roman" w:hAnsi="Courier New" w:cs="Courier New"/>
-          <w:b/>
-          <w:bCs/>
-          <w:sz w:val="20"/>
-          <w:szCs w:val="20"/>
-          <w:lang w:val="en-GB" w:eastAsia="en-CH"/>
-        </w:rPr>
-        <w:t xml:space="preserve">        "author_distribution": {</w:t>
-      </w:r>
-    </w:p>
-    <w:p>
-      <w:pPr>
-        <w:shd w:val="clear" w:color="auto" w:fill="FFFFFF"/>
-        <w:spacing w:after="0" w:line="240" w:lineRule="auto"/>
-        <w:rPr>
-          <w:rFonts w:ascii="Courier New" w:eastAsia="Times New Roman" w:hAnsi="Courier New" w:cs="Courier New"/>
-          <w:b/>
-          <w:bCs/>
-          <w:sz w:val="20"/>
-          <w:szCs w:val="20"/>
-          <w:lang w:val="en-GB" w:eastAsia="en-CH"/>
-        </w:rPr>
-      </w:pPr>
-      <w:r>
-        <w:rPr>
-          <w:rFonts w:ascii="Courier New" w:eastAsia="Times New Roman" w:hAnsi="Courier New" w:cs="Courier New"/>
-          <w:b/>
-          <w:bCs/>
-          <w:sz w:val="20"/>
-          <w:szCs w:val="20"/>
-          <w:lang w:val="en-GB" w:eastAsia="en-CH"/>
-        </w:rPr>
-        <w:t xml:space="preserve">          "review_value_5": </w:t>
-      </w:r>
-      <w:r>
-        <w:rPr>
-          <w:rFonts w:ascii="Courier New" w:eastAsia="Times New Roman" w:hAnsi="Courier New" w:cs="Courier New"/>
-          <w:b/>
-          <w:bCs/>
-          <w:color w:val="FF0000"/>
-          <w:sz w:val="20"/>
-          <w:szCs w:val="20"/>
-          <w:lang w:val="en-GB" w:eastAsia="en-CH"/>
-        </w:rPr>
-        <w:t>int</w:t>
-      </w:r>
-      <w:r>
-        <w:rPr>
-          <w:rFonts w:ascii="Courier New" w:eastAsia="Times New Roman" w:hAnsi="Courier New" w:cs="Courier New"/>
-          <w:b/>
-          <w:bCs/>
-          <w:sz w:val="20"/>
-          <w:szCs w:val="20"/>
-          <w:lang w:val="en-GB" w:eastAsia="en-CH"/>
-        </w:rPr>
-        <w:t>,</w:t>
-      </w:r>
-    </w:p>
-    <w:p>
-      <w:pPr>
-        <w:shd w:val="clear" w:color="auto" w:fill="FFFFFF"/>
-        <w:spacing w:after="0" w:line="240" w:lineRule="auto"/>
-        <w:rPr>
-          <w:rFonts w:ascii="Courier New" w:eastAsia="Times New Roman" w:hAnsi="Courier New" w:cs="Courier New"/>
-          <w:b/>
-          <w:bCs/>
-          <w:sz w:val="20"/>
-          <w:szCs w:val="20"/>
-          <w:lang w:val="en-GB" w:eastAsia="en-CH"/>
-        </w:rPr>
-      </w:pPr>
-      <w:r>
-        <w:rPr>
-          <w:rFonts w:ascii="Courier New" w:eastAsia="Times New Roman" w:hAnsi="Courier New" w:cs="Courier New"/>
-          <w:b/>
-          <w:bCs/>
-          <w:sz w:val="20"/>
-          <w:szCs w:val="20"/>
-          <w:lang w:val="en-GB" w:eastAsia="en-CH"/>
-        </w:rPr>
-        <w:t xml:space="preserve">          "review_value_4": </w:t>
-      </w:r>
-      <w:r>
-        <w:rPr>
-          <w:rFonts w:ascii="Courier New" w:eastAsia="Times New Roman" w:hAnsi="Courier New" w:cs="Courier New"/>
-          <w:b/>
-          <w:bCs/>
-          <w:color w:val="FF0000"/>
-          <w:sz w:val="20"/>
-          <w:szCs w:val="20"/>
-          <w:lang w:val="en-GB" w:eastAsia="en-CH"/>
-        </w:rPr>
-        <w:t>int</w:t>
-      </w:r>
-      <w:r>
-        <w:rPr>
-          <w:rFonts w:ascii="Courier New" w:eastAsia="Times New Roman" w:hAnsi="Courier New" w:cs="Courier New"/>
-          <w:b/>
-          <w:bCs/>
-          <w:sz w:val="20"/>
-          <w:szCs w:val="20"/>
-          <w:lang w:val="en-GB" w:eastAsia="en-CH"/>
-        </w:rPr>
-        <w:t>,</w:t>
-      </w:r>
-    </w:p>
-    <w:p>
-      <w:pPr>
-        <w:shd w:val="clear" w:color="auto" w:fill="FFFFFF"/>
-        <w:spacing w:after="0" w:line="240" w:lineRule="auto"/>
-        <w:rPr>
-          <w:rFonts w:ascii="Courier New" w:eastAsia="Times New Roman" w:hAnsi="Courier New" w:cs="Courier New"/>
-          <w:b/>
-          <w:bCs/>
-          <w:sz w:val="20"/>
-          <w:szCs w:val="20"/>
-          <w:lang w:val="en-GB" w:eastAsia="en-CH"/>
-        </w:rPr>
-      </w:pPr>
-      <w:r>
-        <w:rPr>
-          <w:rFonts w:ascii="Courier New" w:eastAsia="Times New Roman" w:hAnsi="Courier New" w:cs="Courier New"/>
-          <w:b/>
-          <w:bCs/>
-          <w:sz w:val="20"/>
-          <w:szCs w:val="20"/>
-          <w:lang w:val="en-GB" w:eastAsia="en-CH"/>
-        </w:rPr>
-        <w:t xml:space="preserve">          "review_value_3": </w:t>
-      </w:r>
-      <w:r>
-        <w:rPr>
-          <w:rFonts w:ascii="Courier New" w:eastAsia="Times New Roman" w:hAnsi="Courier New" w:cs="Courier New"/>
-          <w:b/>
-          <w:bCs/>
-          <w:color w:val="FF0000"/>
-          <w:sz w:val="20"/>
-          <w:szCs w:val="20"/>
-          <w:lang w:val="en-GB" w:eastAsia="en-CH"/>
-        </w:rPr>
-        <w:t>int</w:t>
-      </w:r>
-      <w:r>
-        <w:rPr>
-          <w:rFonts w:ascii="Courier New" w:eastAsia="Times New Roman" w:hAnsi="Courier New" w:cs="Courier New"/>
-          <w:b/>
-          <w:bCs/>
-          <w:sz w:val="20"/>
-          <w:szCs w:val="20"/>
-          <w:lang w:val="en-GB" w:eastAsia="en-CH"/>
-        </w:rPr>
-        <w:t>,</w:t>
-      </w:r>
-    </w:p>
-    <w:p>
-      <w:pPr>
-        <w:shd w:val="clear" w:color="auto" w:fill="FFFFFF"/>
-        <w:spacing w:after="0" w:line="240" w:lineRule="auto"/>
-        <w:rPr>
-          <w:rFonts w:ascii="Courier New" w:eastAsia="Times New Roman" w:hAnsi="Courier New" w:cs="Courier New"/>
-          <w:b/>
-          <w:bCs/>
-          <w:sz w:val="20"/>
-          <w:szCs w:val="20"/>
-          <w:lang w:val="en-GB" w:eastAsia="en-CH"/>
-        </w:rPr>
-      </w:pPr>
-      <w:r>
-        <w:rPr>
-          <w:rFonts w:ascii="Courier New" w:eastAsia="Times New Roman" w:hAnsi="Courier New" w:cs="Courier New"/>
-          <w:b/>
-          <w:bCs/>
-          <w:sz w:val="20"/>
-          <w:szCs w:val="20"/>
-          <w:lang w:val="en-GB" w:eastAsia="en-CH"/>
-        </w:rPr>
-        <w:t xml:space="preserve">          "review_value_2": </w:t>
-      </w:r>
-      <w:r>
-        <w:rPr>
-          <w:rFonts w:ascii="Courier New" w:eastAsia="Times New Roman" w:hAnsi="Courier New" w:cs="Courier New"/>
-          <w:b/>
-          <w:bCs/>
-          <w:color w:val="FF0000"/>
-          <w:sz w:val="20"/>
-          <w:szCs w:val="20"/>
-          <w:lang w:val="en-GB" w:eastAsia="en-CH"/>
-        </w:rPr>
-        <w:t>int</w:t>
-      </w:r>
-      <w:r>
-        <w:rPr>
-          <w:rFonts w:ascii="Courier New" w:eastAsia="Times New Roman" w:hAnsi="Courier New" w:cs="Courier New"/>
-          <w:b/>
-          <w:bCs/>
-          <w:sz w:val="20"/>
-          <w:szCs w:val="20"/>
-          <w:lang w:val="en-GB" w:eastAsia="en-CH"/>
-        </w:rPr>
-        <w:t>,</w:t>
-      </w:r>
-    </w:p>
-    <w:p>
-      <w:pPr>
-        <w:shd w:val="clear" w:color="auto" w:fill="FFFFFF"/>
-        <w:spacing w:after="0" w:line="240" w:lineRule="auto"/>
-        <w:rPr>
-          <w:rFonts w:ascii="Courier New" w:eastAsia="Times New Roman" w:hAnsi="Courier New" w:cs="Courier New"/>
-          <w:b/>
-          <w:bCs/>
-          <w:sz w:val="20"/>
-          <w:szCs w:val="20"/>
-          <w:lang w:val="en-GB" w:eastAsia="en-CH"/>
-        </w:rPr>
-      </w:pPr>
-      <w:r>
-        <w:rPr>
-          <w:rFonts w:ascii="Courier New" w:eastAsia="Times New Roman" w:hAnsi="Courier New" w:cs="Courier New"/>
-          <w:b/>
-          <w:bCs/>
-          <w:sz w:val="20"/>
-          <w:szCs w:val="20"/>
-          <w:lang w:val="en-GB" w:eastAsia="en-CH"/>
-        </w:rPr>
-        <w:t xml:space="preserve">          "review_value_1": </w:t>
-      </w:r>
-      <w:r>
-        <w:rPr>
-          <w:rFonts w:ascii="Courier New" w:eastAsia="Times New Roman" w:hAnsi="Courier New" w:cs="Courier New"/>
-          <w:b/>
-          <w:bCs/>
-          <w:color w:val="FF0000"/>
-          <w:sz w:val="20"/>
-          <w:szCs w:val="20"/>
-          <w:lang w:val="en-GB" w:eastAsia="en-CH"/>
-        </w:rPr>
-        <w:t>int</w:t>
-      </w:r>
-    </w:p>
-    <w:p>
-      <w:pPr>
-        <w:shd w:val="clear" w:color="auto" w:fill="FFFFFF"/>
-        <w:spacing w:after="0" w:line="240" w:lineRule="auto"/>
-        <w:rPr>
-          <w:rFonts w:ascii="Courier New" w:eastAsia="Times New Roman" w:hAnsi="Courier New" w:cs="Courier New"/>
-          <w:b/>
-          <w:bCs/>
-          <w:sz w:val="20"/>
-          <w:szCs w:val="20"/>
-          <w:lang w:val="en-GB" w:eastAsia="en-CH"/>
-        </w:rPr>
-      </w:pPr>
-      <w:r>
-        <w:rPr>
-          <w:rFonts w:ascii="Courier New" w:eastAsia="Times New Roman" w:hAnsi="Courier New" w:cs="Courier New"/>
-          <w:b/>
-          <w:bCs/>
-          <w:sz w:val="20"/>
-          <w:szCs w:val="20"/>
-          <w:lang w:val="en-GB" w:eastAsia="en-CH"/>
-        </w:rPr>
-        <w:t xml:space="preserve">        }</w:t>
-      </w:r>
-    </w:p>
-    <w:p>
-      <w:pPr>
-        <w:shd w:val="clear" w:color="auto" w:fill="FFFFFF"/>
-        <w:spacing w:after="0" w:line="240" w:lineRule="auto"/>
-        <w:rPr>
-          <w:rFonts w:ascii="Courier New" w:eastAsia="Times New Roman" w:hAnsi="Courier New" w:cs="Courier New"/>
-          <w:b/>
-          <w:bCs/>
-          <w:sz w:val="20"/>
-          <w:szCs w:val="20"/>
-          <w:lang w:val="en-GB" w:eastAsia="en-CH"/>
-        </w:rPr>
-      </w:pPr>
-      <w:r>
-        <w:rPr>
-          <w:rFonts w:ascii="Courier New" w:eastAsia="Times New Roman" w:hAnsi="Courier New" w:cs="Courier New"/>
-          <w:b/>
-          <w:bCs/>
-          <w:sz w:val="20"/>
-          <w:szCs w:val="20"/>
-          <w:lang w:val="en-GB" w:eastAsia="en-CH"/>
-        </w:rPr>
-        <w:t xml:space="preserve">      },</w:t>
-      </w:r>
-    </w:p>
-    <w:p>
-      <w:pPr>
-        <w:shd w:val="clear" w:color="auto" w:fill="FFFFFF"/>
-        <w:spacing w:after="0" w:line="240" w:lineRule="auto"/>
-        <w:rPr>
-          <w:rFonts w:ascii="Courier New" w:eastAsia="Times New Roman" w:hAnsi="Courier New" w:cs="Courier New"/>
-          <w:b/>
-          <w:bCs/>
-          <w:sz w:val="20"/>
-          <w:szCs w:val="20"/>
-          <w:lang w:val="en-GB" w:eastAsia="en-CH"/>
-        </w:rPr>
-      </w:pPr>
-      <w:r>
-        <w:rPr>
-          <w:rFonts w:ascii="Courier New" w:eastAsia="Times New Roman" w:hAnsi="Courier New" w:cs="Courier New"/>
-          <w:b/>
-          <w:bCs/>
-          <w:sz w:val="20"/>
-          <w:szCs w:val="20"/>
-          <w:lang w:val="en-GB" w:eastAsia="en-CH"/>
-        </w:rPr>
-        <w:t xml:space="preserve">      "review_data": {</w:t>
-      </w:r>
-    </w:p>
-    <w:p>
-      <w:pPr>
-        <w:shd w:val="clear" w:color="auto" w:fill="FFFFFF"/>
-        <w:spacing w:after="0" w:line="240" w:lineRule="auto"/>
-        <w:rPr>
-          <w:rFonts w:ascii="Courier New" w:eastAsia="Times New Roman" w:hAnsi="Courier New" w:cs="Courier New"/>
-          <w:b/>
-          <w:bCs/>
-          <w:sz w:val="20"/>
-          <w:szCs w:val="20"/>
-          <w:lang w:val="en-GB" w:eastAsia="en-CH"/>
-        </w:rPr>
-      </w:pPr>
-      <w:r>
-        <w:rPr>
-          <w:rFonts w:ascii="Courier New" w:eastAsia="Times New Roman" w:hAnsi="Courier New" w:cs="Courier New"/>
-          <w:b/>
-          <w:bCs/>
-          <w:sz w:val="20"/>
-          <w:szCs w:val="20"/>
-          <w:lang w:val="en-GB" w:eastAsia="en-CH"/>
-        </w:rPr>
-        <w:t xml:space="preserve">        "date": </w:t>
-      </w:r>
-      <w:r>
-        <w:rPr>
-          <w:rFonts w:ascii="Courier New" w:eastAsia="Times New Roman" w:hAnsi="Courier New" w:cs="Courier New"/>
-          <w:b/>
-          <w:bCs/>
-          <w:color w:val="70AD47" w:themeColor="accent6"/>
-          <w:sz w:val="20"/>
-          <w:szCs w:val="20"/>
-          <w:lang w:val="en-GB" w:eastAsia="en-CH"/>
-        </w:rPr>
-        <w:t>string</w:t>
-      </w:r>
-      <w:r>
-        <w:rPr>
-          <w:rFonts w:ascii="Courier New" w:eastAsia="Times New Roman" w:hAnsi="Courier New" w:cs="Courier New"/>
-          <w:b/>
-          <w:bCs/>
-          <w:sz w:val="20"/>
-          <w:szCs w:val="20"/>
-          <w:lang w:val="en-GB" w:eastAsia="en-CH"/>
-        </w:rPr>
-        <w:t>,</w:t>
-      </w:r>
-    </w:p>
-    <w:p>
-      <w:pPr>
-        <w:shd w:val="clear" w:color="auto" w:fill="FFFFFF"/>
-        <w:spacing w:after="0" w:line="240" w:lineRule="auto"/>
-        <w:rPr>
-          <w:rFonts w:ascii="Courier New" w:eastAsia="Times New Roman" w:hAnsi="Courier New" w:cs="Courier New"/>
-          <w:b/>
-          <w:bCs/>
-          <w:sz w:val="20"/>
-          <w:szCs w:val="20"/>
-          <w:lang w:val="en-GB" w:eastAsia="en-CH"/>
-        </w:rPr>
-      </w:pPr>
-      <w:r>
-        <w:rPr>
-          <w:rFonts w:ascii="Courier New" w:eastAsia="Times New Roman" w:hAnsi="Courier New" w:cs="Courier New"/>
-          <w:b/>
-          <w:bCs/>
-          <w:sz w:val="20"/>
-          <w:szCs w:val="20"/>
-          <w:lang w:val="en-GB" w:eastAsia="en-CH"/>
-        </w:rPr>
-        <w:t xml:space="preserve">        "title": </w:t>
-      </w:r>
-      <w:r>
-        <w:rPr>
-          <w:rFonts w:ascii="Courier New" w:eastAsia="Times New Roman" w:hAnsi="Courier New" w:cs="Courier New"/>
-          <w:b/>
-          <w:bCs/>
-          <w:color w:val="70AD47" w:themeColor="accent6"/>
-          <w:sz w:val="20"/>
-          <w:szCs w:val="20"/>
-          <w:lang w:val="en-GB" w:eastAsia="en-CH"/>
-        </w:rPr>
-        <w:t>string</w:t>
-      </w:r>
-      <w:r>
-        <w:rPr>
-          <w:rFonts w:ascii="Courier New" w:eastAsia="Times New Roman" w:hAnsi="Courier New" w:cs="Courier New"/>
-          <w:b/>
-          <w:bCs/>
-          <w:sz w:val="20"/>
-          <w:szCs w:val="20"/>
-          <w:lang w:val="en-GB" w:eastAsia="en-CH"/>
-        </w:rPr>
-        <w:t>,</w:t>
-      </w:r>
-    </w:p>
-    <w:p>
-      <w:pPr>
-        <w:shd w:val="clear" w:color="auto" w:fill="FFFFFF"/>
-        <w:spacing w:after="0" w:line="240" w:lineRule="auto"/>
-        <w:rPr>
-          <w:rFonts w:ascii="Courier New" w:eastAsia="Times New Roman" w:hAnsi="Courier New" w:cs="Courier New"/>
-          <w:b/>
-          <w:bCs/>
-          <w:sz w:val="20"/>
-          <w:szCs w:val="20"/>
-          <w:lang w:val="en-GB" w:eastAsia="en-CH"/>
-        </w:rPr>
-      </w:pPr>
-      <w:r>
-        <w:rPr>
-          <w:rFonts w:ascii="Courier New" w:eastAsia="Times New Roman" w:hAnsi="Courier New" w:cs="Courier New"/>
-          <w:b/>
-          <w:bCs/>
-          <w:sz w:val="20"/>
-          <w:szCs w:val="20"/>
-          <w:lang w:val="en-GB" w:eastAsia="en-CH"/>
-        </w:rPr>
-        <w:t xml:space="preserve">        "rating": </w:t>
-      </w:r>
-      <w:r>
-        <w:rPr>
-          <w:rFonts w:ascii="Courier New" w:eastAsia="Times New Roman" w:hAnsi="Courier New" w:cs="Courier New"/>
-          <w:b/>
-          <w:bCs/>
-          <w:color w:val="FF0000"/>
-          <w:sz w:val="20"/>
-          <w:szCs w:val="20"/>
-          <w:lang w:val="en-GB" w:eastAsia="en-CH"/>
-        </w:rPr>
-        <w:t>int</w:t>
-      </w:r>
-      <w:r>
-        <w:rPr>
-          <w:rFonts w:ascii="Courier New" w:eastAsia="Times New Roman" w:hAnsi="Courier New" w:cs="Courier New"/>
-          <w:b/>
-          <w:bCs/>
-          <w:sz w:val="20"/>
-          <w:szCs w:val="20"/>
-          <w:lang w:val="en-GB" w:eastAsia="en-CH"/>
-        </w:rPr>
-        <w:t>,</w:t>
-      </w:r>
-    </w:p>
-    <w:p>
-      <w:pPr>
-        <w:shd w:val="clear" w:color="auto" w:fill="FFFFFF"/>
-        <w:spacing w:after="0" w:line="240" w:lineRule="auto"/>
-        <w:rPr>
-          <w:rFonts w:ascii="Courier New" w:eastAsia="Times New Roman" w:hAnsi="Courier New" w:cs="Courier New"/>
-          <w:b/>
-          <w:bCs/>
-          <w:sz w:val="20"/>
-          <w:szCs w:val="20"/>
-          <w:lang w:val="en-GB" w:eastAsia="en-CH"/>
-        </w:rPr>
-      </w:pPr>
-      <w:r>
-        <w:rPr>
-          <w:rFonts w:ascii="Courier New" w:eastAsia="Times New Roman" w:hAnsi="Courier New" w:cs="Courier New"/>
-          <w:b/>
-          <w:bCs/>
-          <w:sz w:val="20"/>
-          <w:szCs w:val="20"/>
-          <w:lang w:val="en-GB" w:eastAsia="en-CH"/>
-        </w:rPr>
-        <w:t xml:space="preserve">        "content": </w:t>
-      </w:r>
-      <w:r>
-        <w:rPr>
-          <w:rFonts w:ascii="Courier New" w:eastAsia="Times New Roman" w:hAnsi="Courier New" w:cs="Courier New"/>
-          <w:b/>
-          <w:bCs/>
-          <w:color w:val="70AD47" w:themeColor="accent6"/>
-          <w:sz w:val="20"/>
-          <w:szCs w:val="20"/>
-          <w:lang w:val="en-GB" w:eastAsia="en-CH"/>
-        </w:rPr>
-        <w:t>string</w:t>
-      </w:r>
-      <w:r>
-        <w:rPr>
-          <w:rFonts w:ascii="Courier New" w:eastAsia="Times New Roman" w:hAnsi="Courier New" w:cs="Courier New"/>
-          <w:b/>
-          <w:bCs/>
-          <w:sz w:val="20"/>
-          <w:szCs w:val="20"/>
-          <w:lang w:val="en-GB" w:eastAsia="en-CH"/>
-        </w:rPr>
-        <w:t>,</w:t>
-      </w:r>
-    </w:p>
-    <w:p>
-      <w:pPr>
-        <w:shd w:val="clear" w:color="auto" w:fill="FFFFFF"/>
-        <w:spacing w:after="0" w:line="240" w:lineRule="auto"/>
-        <w:rPr>
-          <w:rFonts w:ascii="Courier New" w:eastAsia="Times New Roman" w:hAnsi="Courier New" w:cs="Courier New"/>
-          <w:b/>
-          <w:bCs/>
-          <w:sz w:val="20"/>
-          <w:szCs w:val="20"/>
-          <w:lang w:val="en-GB" w:eastAsia="en-CH"/>
-        </w:rPr>
-      </w:pPr>
-      <w:r>
-        <w:rPr>
-          <w:rFonts w:ascii="Courier New" w:eastAsia="Times New Roman" w:hAnsi="Courier New" w:cs="Courier New"/>
-          <w:b/>
-          <w:bCs/>
-          <w:sz w:val="20"/>
-          <w:szCs w:val="20"/>
-          <w:lang w:val="en-GB" w:eastAsia="en-CH"/>
-        </w:rPr>
-        <w:t xml:space="preserve">        "likes": </w:t>
-      </w:r>
-      <w:r>
-        <w:rPr>
-          <w:rFonts w:ascii="Courier New" w:eastAsia="Times New Roman" w:hAnsi="Courier New" w:cs="Courier New"/>
-          <w:b/>
-          <w:bCs/>
-          <w:color w:val="FF0000"/>
-          <w:sz w:val="20"/>
-          <w:szCs w:val="20"/>
-          <w:lang w:val="en-GB" w:eastAsia="en-CH"/>
-        </w:rPr>
-        <w:t>int</w:t>
-      </w:r>
-    </w:p>
-    <w:p>
-      <w:pPr>
-        <w:shd w:val="clear" w:color="auto" w:fill="FFFFFF"/>
-        <w:spacing w:after="0" w:line="240" w:lineRule="auto"/>
-        <w:rPr>
-          <w:rFonts w:ascii="Courier New" w:eastAsia="Times New Roman" w:hAnsi="Courier New" w:cs="Courier New"/>
-          <w:b/>
-          <w:bCs/>
-          <w:sz w:val="20"/>
-          <w:szCs w:val="20"/>
-          <w:lang w:val="en-GB" w:eastAsia="en-CH"/>
-        </w:rPr>
-      </w:pPr>
-      <w:r>
-        <w:rPr>
-          <w:rFonts w:ascii="Courier New" w:eastAsia="Times New Roman" w:hAnsi="Courier New" w:cs="Courier New"/>
-          <w:b/>
-          <w:bCs/>
-          <w:sz w:val="20"/>
-          <w:szCs w:val="20"/>
-          <w:lang w:val="en-GB" w:eastAsia="en-CH"/>
-        </w:rPr>
-        <w:t xml:space="preserve">      }</w:t>
-      </w:r>
-    </w:p>
-    <w:p>
-      <w:pPr>
-        <w:shd w:val="clear" w:color="auto" w:fill="FFFFFF"/>
-        <w:spacing w:after="0" w:line="240" w:lineRule="auto"/>
-        <w:rPr>
-          <w:rFonts w:ascii="Courier New" w:eastAsia="Times New Roman" w:hAnsi="Courier New" w:cs="Courier New"/>
-          <w:b/>
-          <w:bCs/>
-          <w:sz w:val="20"/>
-          <w:szCs w:val="20"/>
-          <w:lang w:val="en-GB" w:eastAsia="en-CH"/>
-        </w:rPr>
-      </w:pPr>
-      <w:r>
-        <w:rPr>
-          <w:rFonts w:ascii="Courier New" w:eastAsia="Times New Roman" w:hAnsi="Courier New" w:cs="Courier New"/>
-          <w:b/>
-          <w:bCs/>
-          <w:sz w:val="20"/>
-          <w:szCs w:val="20"/>
-          <w:lang w:val="en-GB" w:eastAsia="en-CH"/>
-        </w:rPr>
-        <w:t xml:space="preserve">    },</w:t>
-      </w:r>
-      <w:r>
-        <w:rPr>
-          <w:rFonts w:ascii="Courier New" w:eastAsia="Times New Roman" w:hAnsi="Courier New" w:cs="Courier New"/>
-          <w:b/>
-          <w:bCs/>
-          <w:sz w:val="20"/>
-          <w:szCs w:val="20"/>
-          <w:lang w:val="en-GB" w:eastAsia="en-CH"/>
-        </w:rPr>
-        <w:t xml:space="preserve"> </w:t>
-      </w:r>
-      <w:r>
-        <w:rPr>
-          <w:rFonts w:ascii="Courier New" w:eastAsia="Times New Roman" w:hAnsi="Courier New" w:cs="Courier New"/>
-          <w:b/>
-          <w:bCs/>
-          <w:sz w:val="20"/>
-          <w:szCs w:val="20"/>
-          <w:lang w:val="en-GB" w:eastAsia="en-CH"/>
-        </w:rPr>
-        <w:t>...]</w:t>
-      </w:r>
-    </w:p>
-    <w:p>
-      <w:pPr>
-        <w:rPr>
-          <w:rFonts w:ascii="Courier New" w:eastAsia="Times New Roman" w:hAnsi="Courier New" w:cs="Courier New"/>
-          <w:b/>
-          <w:bCs/>
-          <w:sz w:val="20"/>
-          <w:szCs w:val="20"/>
-          <w:lang w:val="en-GB" w:eastAsia="en-CH"/>
-        </w:rPr>
-      </w:pPr>
-      <w:r>
-        <w:rPr>
-          <w:rFonts w:ascii="Courier New" w:eastAsia="Times New Roman" w:hAnsi="Courier New" w:cs="Courier New"/>
-          <w:b/>
-          <w:bCs/>
-          <w:sz w:val="20"/>
-          <w:szCs w:val="20"/>
-          <w:lang w:val="en-GB" w:eastAsia="en-CH"/>
-        </w:rPr>
-        <w:t>}</w:t>
-      </w:r>
-    </w:p>
-    <w:p>
-      <w:pPr>
-        <w:rPr>
-          <w:lang w:val="en-GB"/>
-        </w:rPr>
-      </w:pPr>
-      <w:r>
-        <w:rPr>
-          <w:lang w:val="en-GB"/>
-        </w:rPr>
-        <w:t xml:space="preserve">Many restaurants on online review platforms receive up to hundreds of customer reviews, making it time-consuming to read them all. In such cases, we assume, that the first thing a person may do to learn about the quality of a restaurant, is to look at the overall rating, which might take into account several factors, for instance the author data – information about a user, who wrote the review – or the number of likes, a review received from other customers. This additional information was also extracted, with the goal of finding how the overall rating is calculated. The results of this analysis are stated in </w:t>
-      </w:r>
-      <w:r>
-        <w:rPr>
-          <w:b/>
-          <w:bCs/>
-          <w:color w:val="FF0000"/>
-          <w:lang w:val="en-GB"/>
-        </w:rPr>
-        <w:t>chapter XY</w:t>
-      </w:r>
-      <w:r>
-        <w:rPr>
-          <w:b/>
-          <w:bCs/>
-          <w:color w:val="FF0000"/>
           <w:lang w:val="en-GB"/>
         </w:rPr>
         <w:t>, section XY</w:t>
@@ -2887,58 +1644,6 @@
           <w:lang w:val="en-GB"/>
         </w:rPr>
         <w:t>.</w:t>
-      </w:r>
-    </w:p>
-    <w:p>
-      <w:pPr>
-        <w:pStyle w:val="berschrift3"/>
-        <w:rPr>
-          <w:lang w:val="en-GB"/>
-        </w:rPr>
-      </w:pPr>
-      <w:r>
-        <w:rPr>
-          <w:lang w:val="en-GB"/>
-        </w:rPr>
-        <w:lastRenderedPageBreak/>
-        <w:t xml:space="preserve">Restaurant revenue data: </w:t>
-      </w:r>
-      <w:r>
-        <w:rPr>
-          <w:lang w:val="en-GB"/>
-        </w:rPr>
-        <w:t>Prognolite</w:t>
-      </w:r>
-    </w:p>
-    <w:p>
-      <w:pPr>
-        <w:rPr>
-          <w:lang w:val="en-GB"/>
-        </w:rPr>
-      </w:pPr>
-      <w:r>
-        <w:rPr>
-          <w:lang w:val="en-GB"/>
-        </w:rPr>
-        <w:t xml:space="preserve">From Progonlite </w:t>
-      </w:r>
-      <w:r>
-        <w:rPr>
-          <w:lang w:val="en-GB"/>
-        </w:rPr>
-        <w:sym w:font="Wingdings" w:char="F0E0"/>
-      </w:r>
-      <w:r>
-        <w:rPr>
-          <w:lang w:val="en-GB"/>
-        </w:rPr>
-        <w:t xml:space="preserve"> Date, turnover</w:t>
-      </w:r>
-      <w:r>
-        <w:rPr>
-          <w:lang w:val="en-GB"/>
-        </w:rPr>
-        <w:t>, has many other attributes</w:t>
       </w:r>
     </w:p>
     <w:p>
@@ -3592,6 +2297,119 @@
     </w:lvl>
   </w:abstractNum>
   <w:abstractNum w:abstractNumId="5" w15:restartNumberingAfterBreak="0">
+    <w:nsid w:val="6AE05CF6"/>
+    <w:multiLevelType w:val="hybridMultilevel"/>
+    <w:tmpl w:val="373416B4"/>
+    <w:lvl w:ilvl="0" w:tplc="20000001">
+      <w:start w:val="1"/>
+      <w:numFmt w:val="bullet"/>
+      <w:lvlText w:val=""/>
+      <w:lvlJc w:val="left"/>
+      <w:pPr>
+        <w:ind w:left="720" w:hanging="360"/>
+      </w:pPr>
+      <w:rPr>
+        <w:rFonts w:ascii="Symbol" w:hAnsi="Symbol" w:hint="default"/>
+      </w:rPr>
+    </w:lvl>
+    <w:lvl w:ilvl="1" w:tplc="20000003">
+      <w:start w:val="1"/>
+      <w:numFmt w:val="bullet"/>
+      <w:lvlText w:val="o"/>
+      <w:lvlJc w:val="left"/>
+      <w:pPr>
+        <w:ind w:left="1440" w:hanging="360"/>
+      </w:pPr>
+      <w:rPr>
+        <w:rFonts w:ascii="Courier New" w:hAnsi="Courier New" w:cs="Courier New" w:hint="default"/>
+      </w:rPr>
+    </w:lvl>
+    <w:lvl w:ilvl="2" w:tplc="20000005" w:tentative="1">
+      <w:start w:val="1"/>
+      <w:numFmt w:val="bullet"/>
+      <w:lvlText w:val=""/>
+      <w:lvlJc w:val="left"/>
+      <w:pPr>
+        <w:ind w:left="2160" w:hanging="360"/>
+      </w:pPr>
+      <w:rPr>
+        <w:rFonts w:ascii="Wingdings" w:hAnsi="Wingdings" w:hint="default"/>
+      </w:rPr>
+    </w:lvl>
+    <w:lvl w:ilvl="3" w:tplc="20000001" w:tentative="1">
+      <w:start w:val="1"/>
+      <w:numFmt w:val="bullet"/>
+      <w:lvlText w:val=""/>
+      <w:lvlJc w:val="left"/>
+      <w:pPr>
+        <w:ind w:left="2880" w:hanging="360"/>
+      </w:pPr>
+      <w:rPr>
+        <w:rFonts w:ascii="Symbol" w:hAnsi="Symbol" w:hint="default"/>
+      </w:rPr>
+    </w:lvl>
+    <w:lvl w:ilvl="4" w:tplc="20000003" w:tentative="1">
+      <w:start w:val="1"/>
+      <w:numFmt w:val="bullet"/>
+      <w:lvlText w:val="o"/>
+      <w:lvlJc w:val="left"/>
+      <w:pPr>
+        <w:ind w:left="3600" w:hanging="360"/>
+      </w:pPr>
+      <w:rPr>
+        <w:rFonts w:ascii="Courier New" w:hAnsi="Courier New" w:cs="Courier New" w:hint="default"/>
+      </w:rPr>
+    </w:lvl>
+    <w:lvl w:ilvl="5" w:tplc="20000005" w:tentative="1">
+      <w:start w:val="1"/>
+      <w:numFmt w:val="bullet"/>
+      <w:lvlText w:val=""/>
+      <w:lvlJc w:val="left"/>
+      <w:pPr>
+        <w:ind w:left="4320" w:hanging="360"/>
+      </w:pPr>
+      <w:rPr>
+        <w:rFonts w:ascii="Wingdings" w:hAnsi="Wingdings" w:hint="default"/>
+      </w:rPr>
+    </w:lvl>
+    <w:lvl w:ilvl="6" w:tplc="20000001" w:tentative="1">
+      <w:start w:val="1"/>
+      <w:numFmt w:val="bullet"/>
+      <w:lvlText w:val=""/>
+      <w:lvlJc w:val="left"/>
+      <w:pPr>
+        <w:ind w:left="5040" w:hanging="360"/>
+      </w:pPr>
+      <w:rPr>
+        <w:rFonts w:ascii="Symbol" w:hAnsi="Symbol" w:hint="default"/>
+      </w:rPr>
+    </w:lvl>
+    <w:lvl w:ilvl="7" w:tplc="20000003" w:tentative="1">
+      <w:start w:val="1"/>
+      <w:numFmt w:val="bullet"/>
+      <w:lvlText w:val="o"/>
+      <w:lvlJc w:val="left"/>
+      <w:pPr>
+        <w:ind w:left="5760" w:hanging="360"/>
+      </w:pPr>
+      <w:rPr>
+        <w:rFonts w:ascii="Courier New" w:hAnsi="Courier New" w:cs="Courier New" w:hint="default"/>
+      </w:rPr>
+    </w:lvl>
+    <w:lvl w:ilvl="8" w:tplc="20000005" w:tentative="1">
+      <w:start w:val="1"/>
+      <w:numFmt w:val="bullet"/>
+      <w:lvlText w:val=""/>
+      <w:lvlJc w:val="left"/>
+      <w:pPr>
+        <w:ind w:left="6480" w:hanging="360"/>
+      </w:pPr>
+      <w:rPr>
+        <w:rFonts w:ascii="Wingdings" w:hAnsi="Wingdings" w:hint="default"/>
+      </w:rPr>
+    </w:lvl>
+  </w:abstractNum>
+  <w:abstractNum w:abstractNumId="6" w15:restartNumberingAfterBreak="0">
     <w:nsid w:val="6FD7616C"/>
     <w:multiLevelType w:val="hybridMultilevel"/>
     <w:tmpl w:val="5C2EC56E"/>
@@ -3677,7 +2495,7 @@
       </w:pPr>
     </w:lvl>
   </w:abstractNum>
-  <w:abstractNum w:abstractNumId="6" w15:restartNumberingAfterBreak="0">
+  <w:abstractNum w:abstractNumId="7" w15:restartNumberingAfterBreak="0">
     <w:nsid w:val="7BDD26CA"/>
     <w:multiLevelType w:val="hybridMultilevel"/>
     <w:tmpl w:val="AF1EB75C"/>
@@ -3776,7 +2594,7 @@
     <w:abstractNumId w:val="0"/>
   </w:num>
   <w:num w:numId="4" w16cid:durableId="217741106">
-    <w:abstractNumId w:val="6"/>
+    <w:abstractNumId w:val="7"/>
   </w:num>
   <w:num w:numId="5" w16cid:durableId="641155525">
     <w:abstractNumId w:val="4"/>
@@ -3785,6 +2603,9 @@
     <w:abstractNumId w:val="2"/>
   </w:num>
   <w:num w:numId="7" w16cid:durableId="751439111">
+    <w:abstractNumId w:val="6"/>
+  </w:num>
+  <w:num w:numId="8" w16cid:durableId="924463006">
     <w:abstractNumId w:val="5"/>
   </w:num>
 </w:numbering>

</xml_diff>

<commit_message>
updated mehtodology, added a new chapter data processing
</commit_message>
<xml_diff>
--- a/01_Docs/03_Methodology/03_Methodology_Manus_part.docx
+++ b/01_Docs/03_Methodology/03_Methodology_Manus_part.docx
@@ -176,7 +176,7 @@
         <w:rPr>
           <w:lang w:val="en-GB"/>
         </w:rPr>
-        <w:t>TripAdvisor</w:t>
+        <w:t>Tripadvisor</w:t>
       </w:r>
       <w:r>
         <w:rPr>
@@ -965,7 +965,7 @@
         <w:rPr>
           <w:lang w:val="en-GB"/>
         </w:rPr>
-        <w:t>TripAdvisor</w:t>
+        <w:t>Tripadvisor</w:t>
       </w:r>
       <w:r>
         <w:rPr>
@@ -1200,7 +1200,19 @@
         <w:rPr>
           <w:lang w:val="en-GB"/>
         </w:rPr>
-        <w:t xml:space="preserve"> Yelp, TripAdvisor, and Google</w:t>
+        <w:t xml:space="preserve"> Yelp, </w:t>
+      </w:r>
+      <w:r>
+        <w:rPr>
+          <w:lang w:val="en-GB"/>
+        </w:rPr>
+        <w:t>Tripadvisor</w:t>
+      </w:r>
+      <w:r>
+        <w:rPr>
+          <w:lang w:val="en-GB"/>
+        </w:rPr>
+        <w:t>, and Google</w:t>
       </w:r>
       <w:r>
         <w:rPr>
@@ -1224,19 +1236,7 @@
         <w:rPr>
           <w:lang w:val="en-GB"/>
         </w:rPr>
-        <w:t>Yelp was ineligible</w:t>
-      </w:r>
-      <w:r>
-        <w:rPr>
-          <w:lang w:val="en-GB"/>
-        </w:rPr>
-        <w:t>, since</w:t>
-      </w:r>
-      <w:r>
-        <w:rPr>
-          <w:lang w:val="en-GB"/>
-        </w:rPr>
-        <w:t xml:space="preserve"> there was no review data for some of the restaurants we wanted to investigate.</w:t>
+        <w:t>Yelp was ineligible, since there was no review data for some of the restaurants we wanted to investigate.</w:t>
       </w:r>
       <w:r>
         <w:rPr>
@@ -1335,16 +1335,7 @@
           <w:color w:val="FF0000"/>
           <w:lang w:val="en-GB"/>
         </w:rPr>
-        <w:t>section</w:t>
-      </w:r>
-      <w:r>
-        <w:rPr>
-          <w:b/>
-          <w:bCs/>
-          <w:color w:val="FF0000"/>
-          <w:lang w:val="en-GB"/>
-        </w:rPr>
-        <w:t xml:space="preserve"> 3.4</w:t>
+        <w:t>section 3.4</w:t>
       </w:r>
       <w:r>
         <w:rPr>
@@ -1386,7 +1377,19 @@
         <w:rPr>
           <w:lang w:val="en-GB"/>
         </w:rPr>
-        <w:t xml:space="preserve">As a result, we decided to scrape the restaurant review data from TripAdvisor first and then from Google, </w:t>
+        <w:t xml:space="preserve">As a result, we decided to scrape the restaurant review data from </w:t>
+      </w:r>
+      <w:r>
+        <w:rPr>
+          <w:lang w:val="en-GB"/>
+        </w:rPr>
+        <w:t>Tripadvisor</w:t>
+      </w:r>
+      <w:r>
+        <w:rPr>
+          <w:lang w:val="en-GB"/>
+        </w:rPr>
+        <w:t xml:space="preserve"> first and then from Google, </w:t>
       </w:r>
       <w:r>
         <w:rPr>
@@ -1476,13 +1479,7 @@
         <w:rPr>
           <w:lang w:val="en-GB"/>
         </w:rPr>
-        <w:t>organised</w:t>
-      </w:r>
-      <w:r>
-        <w:rPr>
-          <w:lang w:val="en-GB"/>
-        </w:rPr>
-        <w:t xml:space="preserve"> and</w:t>
+        <w:t>organised and</w:t>
       </w:r>
       <w:r>
         <w:rPr>
@@ -1507,12 +1504,6 @@
           <w:lang w:val="en-GB"/>
         </w:rPr>
         <w:t>.</w:t>
-      </w:r>
-      <w:r>
-        <w:rPr>
-          <w:lang w:val="en-GB"/>
-        </w:rPr>
-        <w:t xml:space="preserve"> </w:t>
       </w:r>
     </w:p>
     <w:p>
@@ -1531,13 +1522,7 @@
         <w:rPr>
           <w:lang w:val="en-GB"/>
         </w:rPr>
-        <w:t xml:space="preserve"> </w:t>
-      </w:r>
-      <w:r>
-        <w:rPr>
-          <w:lang w:val="en-GB"/>
-        </w:rPr>
-        <w:t xml:space="preserve">(see </w:t>
+        <w:t xml:space="preserve"> (see </w:t>
       </w:r>
       <w:r>
         <w:rPr>
@@ -1558,7 +1543,19 @@
         <w:rPr>
           <w:lang w:val="en-GB"/>
         </w:rPr>
-        <w:t xml:space="preserve"> is derived from the review information presented on the TripAdvisor website for one restaurant. Note, that not all the available information on the website were scraped and therefore presented. The important ones for the analysis are the overall rating (from 1 to 5), the number of reviews and the review data, which includes</w:t>
+        <w:t xml:space="preserve"> is derived from the review information presented on the </w:t>
+      </w:r>
+      <w:r>
+        <w:rPr>
+          <w:lang w:val="en-GB"/>
+        </w:rPr>
+        <w:t>Tripadvisor</w:t>
+      </w:r>
+      <w:r>
+        <w:rPr>
+          <w:lang w:val="en-GB"/>
+        </w:rPr>
+        <w:t xml:space="preserve"> website for one restaurant. Note, that not all the available information on the website were scraped and therefore presented. The important ones for the analysis are the overall rating (from 1 to 5), the number of reviews and the review data, which includes</w:t>
       </w:r>
       <w:r>
         <w:rPr>
@@ -1582,7 +1579,19 @@
         <w:rPr>
           <w:lang w:val="en-GB"/>
         </w:rPr>
-        <w:t xml:space="preserve"> similarities to the ones on TripAdvisor.</w:t>
+        <w:t xml:space="preserve"> similarities to the ones on </w:t>
+      </w:r>
+      <w:r>
+        <w:rPr>
+          <w:lang w:val="en-GB"/>
+        </w:rPr>
+        <w:t>Tripadvisor</w:t>
+      </w:r>
+      <w:r>
+        <w:rPr>
+          <w:lang w:val="en-GB"/>
+        </w:rPr>
+        <w:t>.</w:t>
       </w:r>
     </w:p>
     <w:p>
@@ -1628,16 +1637,7 @@
           <w:color w:val="FF0000"/>
           <w:lang w:val="en-GB"/>
         </w:rPr>
-        <w:t>chapter XY</w:t>
-      </w:r>
-      <w:r>
-        <w:rPr>
-          <w:b/>
-          <w:bCs/>
-          <w:color w:val="FF0000"/>
-          <w:lang w:val="en-GB"/>
-        </w:rPr>
-        <w:t>, section XY</w:t>
+        <w:t>chapter XY, section XY</w:t>
       </w:r>
       <w:r>
         <w:rPr>
@@ -1657,7 +1657,13 @@
         <w:rPr>
           <w:lang w:val="en-GB"/>
         </w:rPr>
-        <w:t>Scraping (Fatih)</w:t>
+        <w:t>Data acquisition: Web s</w:t>
+      </w:r>
+      <w:r>
+        <w:rPr>
+          <w:lang w:val="en-GB"/>
+        </w:rPr>
+        <w:t>craping (Fatih)</w:t>
       </w:r>
     </w:p>
     <w:p>
@@ -1676,92 +1682,983 @@
     </w:p>
     <w:p>
       <w:pPr>
-        <w:rPr>
-          <w:lang w:val="de-DE"/>
-        </w:rPr>
-      </w:pPr>
-      <w:r>
-        <w:rPr>
-          <w:lang w:val="de-DE"/>
-        </w:rPr>
-        <w:t>- Aubau TA-Website (mit Bildern)</w:t>
-      </w:r>
-      <w:r>
-        <w:rPr>
-          <w:lang w:val="de-DE"/>
-        </w:rPr>
-        <w:t>, die Webseite beschreiben z.B Bubble rating, User Profil,…</w:t>
+        <w:pStyle w:val="berschrift3"/>
+        <w:rPr>
+          <w:lang w:val="en-GB"/>
+        </w:rPr>
+      </w:pPr>
+      <w:r>
+        <w:rPr>
+          <w:lang w:val="en-GB"/>
+        </w:rPr>
+        <w:t>Google</w:t>
       </w:r>
     </w:p>
     <w:p>
       <w:pPr>
-        <w:rPr>
-          <w:lang w:val="de-DE"/>
-        </w:rPr>
-      </w:pPr>
-      <w:r>
-        <w:rPr>
-          <w:lang w:val="de-DE"/>
-        </w:rPr>
-        <w:t>- Scraping-Vorgang</w:t>
+        <w:jc w:val="left"/>
+        <w:rPr>
+          <w:rFonts w:eastAsiaTheme="majorEastAsia" w:cstheme="majorBidi"/>
+          <w:b/>
+          <w:sz w:val="24"/>
+          <w:szCs w:val="24"/>
+          <w:lang w:val="en-GB"/>
+        </w:rPr>
+      </w:pPr>
+      <w:r>
+        <w:rPr>
+          <w:lang w:val="en-GB"/>
+        </w:rPr>
+        <w:br w:type="page"/>
       </w:r>
     </w:p>
     <w:p>
       <w:pPr>
-        <w:pStyle w:val="berschrift3"/>
-        <w:rPr>
-          <w:lang w:val="de-DE"/>
-        </w:rPr>
-      </w:pPr>
-      <w:r>
-        <w:rPr>
-          <w:lang w:val="de-DE"/>
-        </w:rPr>
-        <w:t>Google</w:t>
+        <w:pStyle w:val="berschrift2"/>
+        <w:rPr>
+          <w:lang w:val="en-GB"/>
+        </w:rPr>
+      </w:pPr>
+      <w:r>
+        <w:rPr>
+          <w:lang w:val="en-GB"/>
+        </w:rPr>
+        <w:lastRenderedPageBreak/>
+        <w:t>Data</w:t>
+      </w:r>
+      <w:r>
+        <w:rPr>
+          <w:lang w:val="en-GB"/>
+        </w:rPr>
+        <w:t xml:space="preserve"> </w:t>
+      </w:r>
+      <w:r>
+        <w:rPr>
+          <w:lang w:val="en-GB"/>
+        </w:rPr>
+        <w:t>processing</w:t>
       </w:r>
     </w:p>
     <w:p>
       <w:pPr>
         <w:rPr>
-          <w:lang w:val="de-DE"/>
-        </w:rPr>
-      </w:pPr>
-      <w:r>
-        <w:rPr>
-          <w:lang w:val="de-DE"/>
-        </w:rPr>
-        <w:t>- Aubau</w:t>
-      </w:r>
-      <w:r>
-        <w:rPr>
-          <w:lang w:val="de-DE"/>
-        </w:rPr>
-        <w:t xml:space="preserve"> Google</w:t>
-      </w:r>
-      <w:r>
-        <w:rPr>
-          <w:lang w:val="de-DE"/>
-        </w:rPr>
-        <w:t xml:space="preserve"> (mit Bildern)</w:t>
-      </w:r>
-      <w:r>
-        <w:rPr>
-          <w:lang w:val="de-DE"/>
-        </w:rPr>
-        <w:t>, die Webseite beschreiben</w:t>
+          <w:lang w:val="en-GB"/>
+        </w:rPr>
+      </w:pPr>
+      <w:r>
+        <w:rPr>
+          <w:lang w:val="en-GB"/>
+        </w:rPr>
+        <w:t xml:space="preserve">After </w:t>
+      </w:r>
+      <w:r>
+        <w:rPr>
+          <w:lang w:val="en-GB"/>
+        </w:rPr>
+        <w:t xml:space="preserve">performing the data acquisition, the extracted restaurant review and revenue data </w:t>
+      </w:r>
+      <w:r>
+        <w:rPr>
+          <w:lang w:val="en-GB"/>
+        </w:rPr>
+        <w:t>have</w:t>
+      </w:r>
+      <w:r>
+        <w:rPr>
+          <w:lang w:val="en-GB"/>
+        </w:rPr>
+        <w:t xml:space="preserve"> </w:t>
+      </w:r>
+      <w:r>
+        <w:rPr>
+          <w:lang w:val="en-GB"/>
+        </w:rPr>
+        <w:t>to be processed</w:t>
+      </w:r>
+      <w:r>
+        <w:rPr>
+          <w:lang w:val="en-GB"/>
+        </w:rPr>
+        <w:t xml:space="preserve">, in order to </w:t>
+      </w:r>
+      <w:r>
+        <w:rPr>
+          <w:lang w:val="en-GB"/>
+        </w:rPr>
+        <w:t>provide</w:t>
+      </w:r>
+      <w:r>
+        <w:rPr>
+          <w:lang w:val="en-GB"/>
+        </w:rPr>
+        <w:t xml:space="preserve"> the required variables needed for the correlation analysis,</w:t>
+      </w:r>
+      <w:r>
+        <w:rPr>
+          <w:lang w:val="en-GB"/>
+        </w:rPr>
+        <w:t xml:space="preserve"> namely</w:t>
+      </w:r>
+      <w:r>
+        <w:rPr>
+          <w:lang w:val="en-GB"/>
+        </w:rPr>
+        <w:t>:</w:t>
       </w:r>
     </w:p>
     <w:p>
       <w:pPr>
-        <w:rPr>
-          <w:lang w:val="de-DE"/>
-        </w:rPr>
-      </w:pPr>
-      <w:r>
-        <w:rPr>
-          <w:lang w:val="de-DE"/>
-        </w:rPr>
-        <w:t>- Scraping-Vorgang</w:t>
+        <w:pStyle w:val="Listenabsatz"/>
+        <w:numPr>
+          <w:ilvl w:val="0"/>
+          <w:numId w:val="9"/>
+        </w:numPr>
+        <w:ind w:left="714" w:hanging="357"/>
+        <w:contextualSpacing w:val="0"/>
+        <w:rPr>
+          <w:lang w:val="en-GB"/>
+        </w:rPr>
+      </w:pPr>
+      <w:r>
+        <w:rPr>
+          <w:b/>
+          <w:bCs/>
+          <w:lang w:val="en-GB"/>
+        </w:rPr>
+        <w:t>A</w:t>
+      </w:r>
+      <w:r>
+        <w:rPr>
+          <w:b/>
+          <w:bCs/>
+          <w:lang w:val="en-GB"/>
+        </w:rPr>
+        <w:t>verage rating per time period</w:t>
+      </w:r>
+      <w:r>
+        <w:rPr>
+          <w:lang w:val="en-GB"/>
+        </w:rPr>
+        <w:t xml:space="preserve"> </w:t>
+      </w:r>
+      <w:r>
+        <w:rPr>
+          <w:lang w:val="en-GB"/>
+        </w:rPr>
+        <w:t>of</w:t>
+      </w:r>
+      <w:r>
+        <w:rPr>
+          <w:lang w:val="en-GB"/>
+        </w:rPr>
+        <w:t xml:space="preserve"> a restaurant,</w:t>
+      </w:r>
+      <w:r>
+        <w:rPr>
+          <w:lang w:val="en-GB"/>
+        </w:rPr>
+        <w:t xml:space="preserve"> which</w:t>
+      </w:r>
+      <w:r>
+        <w:rPr>
+          <w:lang w:val="en-GB"/>
+        </w:rPr>
+        <w:t xml:space="preserve"> </w:t>
+      </w:r>
+      <w:r>
+        <w:rPr>
+          <w:lang w:val="en-GB"/>
+        </w:rPr>
+        <w:t>describes the average customer satisfaction</w:t>
+      </w:r>
+      <w:r>
+        <w:rPr>
+          <w:lang w:val="en-GB"/>
+        </w:rPr>
+        <w:t xml:space="preserve"> and</w:t>
+      </w:r>
+      <w:r>
+        <w:rPr>
+          <w:lang w:val="en-GB"/>
+        </w:rPr>
+        <w:t xml:space="preserve"> </w:t>
+      </w:r>
+      <w:r>
+        <w:rPr>
+          <w:lang w:val="en-GB"/>
+        </w:rPr>
+        <w:t xml:space="preserve">is computed by adding up the individual </w:t>
+      </w:r>
+      <w:r>
+        <w:rPr>
+          <w:lang w:val="en-GB"/>
+        </w:rPr>
+        <w:t>costumer rating</w:t>
+      </w:r>
+      <w:r>
+        <w:rPr>
+          <w:lang w:val="en-GB"/>
+        </w:rPr>
+        <w:t>s per time period</w:t>
+      </w:r>
+      <w:r>
+        <w:rPr>
+          <w:lang w:val="en-GB"/>
+        </w:rPr>
+        <w:t xml:space="preserve"> and then dividing by</w:t>
+      </w:r>
+      <w:r>
+        <w:rPr>
+          <w:lang w:val="en-GB"/>
+        </w:rPr>
+        <w:t xml:space="preserve"> the</w:t>
+      </w:r>
+      <w:r>
+        <w:rPr>
+          <w:lang w:val="en-GB"/>
+        </w:rPr>
+        <w:t xml:space="preserve"> number of ratings per time period</w:t>
+      </w:r>
+      <w:r>
+        <w:rPr>
+          <w:lang w:val="en-GB"/>
+        </w:rPr>
+        <w:t xml:space="preserve">. </w:t>
+      </w:r>
+      <w:r>
+        <w:rPr>
+          <w:lang w:val="en-GB"/>
+        </w:rPr>
+        <w:t>Note, that time period is a placeholder for month, quarter or year.</w:t>
+      </w:r>
+      <w:r>
+        <w:rPr>
+          <w:lang w:val="en-GB"/>
+        </w:rPr>
+        <w:t xml:space="preserve"> </w:t>
+      </w:r>
+    </w:p>
+    <w:p>
+      <w:pPr>
+        <w:pStyle w:val="Listenabsatz"/>
+        <w:numPr>
+          <w:ilvl w:val="0"/>
+          <w:numId w:val="9"/>
+        </w:numPr>
+        <w:ind w:left="714" w:hanging="357"/>
+        <w:contextualSpacing w:val="0"/>
+        <w:rPr>
+          <w:lang w:val="en-GB"/>
+        </w:rPr>
+      </w:pPr>
+      <w:r>
+        <w:rPr>
+          <w:b/>
+          <w:bCs/>
+          <w:lang w:val="en-GB"/>
+        </w:rPr>
+        <w:t>Overall rating developmen</w:t>
+      </w:r>
+      <w:r>
+        <w:rPr>
+          <w:b/>
+          <w:bCs/>
+          <w:lang w:val="en-GB"/>
+        </w:rPr>
+        <w:t>t</w:t>
+      </w:r>
+      <w:r>
+        <w:rPr>
+          <w:b/>
+          <w:bCs/>
+          <w:lang w:val="en-GB"/>
+        </w:rPr>
+        <w:t xml:space="preserve"> over time period</w:t>
+      </w:r>
+      <w:r>
+        <w:rPr>
+          <w:lang w:val="en-GB"/>
+        </w:rPr>
+        <w:t xml:space="preserve">, which </w:t>
+      </w:r>
+      <w:r>
+        <w:rPr>
+          <w:lang w:val="en-GB"/>
+        </w:rPr>
+        <w:t>characterizes how</w:t>
+      </w:r>
+      <w:r>
+        <w:rPr>
+          <w:lang w:val="en-GB"/>
+        </w:rPr>
+        <w:t xml:space="preserve"> the overall rating</w:t>
+      </w:r>
+      <w:r>
+        <w:rPr>
+          <w:lang w:val="en-GB"/>
+        </w:rPr>
+        <w:t xml:space="preserve"> </w:t>
+      </w:r>
+      <w:r>
+        <w:rPr>
+          <w:lang w:val="en-GB"/>
+        </w:rPr>
+        <w:t>of</w:t>
+      </w:r>
+      <w:r>
+        <w:rPr>
+          <w:lang w:val="en-GB"/>
+        </w:rPr>
+        <w:t xml:space="preserve"> a restaurant </w:t>
+      </w:r>
+      <w:r>
+        <w:rPr>
+          <w:lang w:val="en-GB"/>
+        </w:rPr>
+        <w:t>has developed over</w:t>
+      </w:r>
+      <w:r>
+        <w:rPr>
+          <w:lang w:val="en-GB"/>
+        </w:rPr>
+        <w:t xml:space="preserve"> the</w:t>
+      </w:r>
+      <w:r>
+        <w:rPr>
+          <w:lang w:val="en-GB"/>
+        </w:rPr>
+        <w:t xml:space="preserve"> course of</w:t>
+      </w:r>
+      <w:r>
+        <w:rPr>
+          <w:lang w:val="en-GB"/>
+        </w:rPr>
+        <w:t xml:space="preserve"> </w:t>
+      </w:r>
+      <w:r>
+        <w:rPr>
+          <w:lang w:val="en-GB"/>
+        </w:rPr>
+        <w:t xml:space="preserve">months, quarters or years </w:t>
+      </w:r>
+      <w:r>
+        <w:rPr>
+          <w:lang w:val="en-GB"/>
+        </w:rPr>
+        <w:t>since the first rating,</w:t>
+      </w:r>
+      <w:r>
+        <w:rPr>
+          <w:lang w:val="en-GB"/>
+        </w:rPr>
+        <w:t xml:space="preserve"> the </w:t>
+      </w:r>
+      <w:r>
+        <w:rPr>
+          <w:lang w:val="en-GB"/>
+        </w:rPr>
+        <w:t>restaurant</w:t>
+      </w:r>
+      <w:r>
+        <w:rPr>
+          <w:lang w:val="en-GB"/>
+        </w:rPr>
+        <w:t xml:space="preserve"> </w:t>
+      </w:r>
+      <w:r>
+        <w:rPr>
+          <w:lang w:val="en-GB"/>
+        </w:rPr>
+        <w:t>received, till the recent rating</w:t>
+      </w:r>
+      <w:r>
+        <w:rPr>
+          <w:lang w:val="en-GB"/>
+        </w:rPr>
+        <w:t xml:space="preserve">. </w:t>
+      </w:r>
+      <w:r>
+        <w:rPr>
+          <w:lang w:val="en-GB"/>
+        </w:rPr>
+        <w:t>This measure is c</w:t>
+      </w:r>
+      <w:r>
+        <w:rPr>
+          <w:lang w:val="en-GB"/>
+        </w:rPr>
+        <w:t>alculated</w:t>
+      </w:r>
+      <w:r>
+        <w:rPr>
+          <w:lang w:val="en-GB"/>
+        </w:rPr>
+        <w:t xml:space="preserve"> by </w:t>
+      </w:r>
+      <w:r>
+        <w:rPr>
+          <w:lang w:val="en-GB"/>
+        </w:rPr>
+        <w:t xml:space="preserve">adding up the values from the first rating </w:t>
+      </w:r>
+      <w:r>
+        <w:rPr>
+          <w:lang w:val="en-GB"/>
+        </w:rPr>
+        <w:t>to</w:t>
+      </w:r>
+      <w:r>
+        <w:rPr>
+          <w:lang w:val="en-GB"/>
+        </w:rPr>
+        <w:t xml:space="preserve"> the latest rating</w:t>
+      </w:r>
+      <w:r>
+        <w:rPr>
+          <w:lang w:val="en-GB"/>
+        </w:rPr>
+        <w:t xml:space="preserve">, </w:t>
+      </w:r>
+      <w:r>
+        <w:rPr>
+          <w:lang w:val="en-GB"/>
+        </w:rPr>
+        <w:t>divi</w:t>
+      </w:r>
+      <w:r>
+        <w:rPr>
+          <w:lang w:val="en-GB"/>
+        </w:rPr>
+        <w:t>ded</w:t>
+      </w:r>
+      <w:r>
+        <w:rPr>
+          <w:lang w:val="en-GB"/>
+        </w:rPr>
+        <w:t xml:space="preserve"> by the number of ratings</w:t>
+      </w:r>
+      <w:r>
+        <w:rPr>
+          <w:lang w:val="en-GB"/>
+        </w:rPr>
+        <w:t xml:space="preserve"> </w:t>
+      </w:r>
+      <w:r>
+        <w:rPr>
+          <w:lang w:val="en-GB"/>
+        </w:rPr>
+        <w:t>during</w:t>
+      </w:r>
+      <w:r>
+        <w:rPr>
+          <w:lang w:val="en-GB"/>
+        </w:rPr>
+        <w:t xml:space="preserve"> </w:t>
+      </w:r>
+      <w:r>
+        <w:rPr>
+          <w:lang w:val="en-GB"/>
+        </w:rPr>
+        <w:t>that</w:t>
+      </w:r>
+      <w:r>
+        <w:rPr>
+          <w:lang w:val="en-GB"/>
+        </w:rPr>
+        <w:t xml:space="preserve"> </w:t>
+      </w:r>
+      <w:r>
+        <w:rPr>
+          <w:lang w:val="en-GB"/>
+        </w:rPr>
+        <w:t>period</w:t>
+      </w:r>
+      <w:r>
+        <w:rPr>
+          <w:lang w:val="en-GB"/>
+        </w:rPr>
+        <w:t>.</w:t>
+      </w:r>
+    </w:p>
+    <w:p>
+      <w:pPr>
+        <w:pStyle w:val="Listenabsatz"/>
+        <w:numPr>
+          <w:ilvl w:val="0"/>
+          <w:numId w:val="9"/>
+        </w:numPr>
+        <w:ind w:left="714" w:hanging="357"/>
+        <w:contextualSpacing w:val="0"/>
+        <w:rPr>
+          <w:b/>
+          <w:bCs/>
+          <w:lang w:val="en-GB"/>
+        </w:rPr>
+      </w:pPr>
+      <w:r>
+        <w:rPr>
+          <w:b/>
+          <w:bCs/>
+          <w:lang w:val="en-GB"/>
+        </w:rPr>
+        <w:t>Average turnover per time period</w:t>
+      </w:r>
+      <w:r>
+        <w:rPr>
+          <w:bCs/>
+          <w:lang w:val="en-GB"/>
+        </w:rPr>
+        <w:t xml:space="preserve"> </w:t>
+      </w:r>
+      <w:r>
+        <w:rPr>
+          <w:bCs/>
+          <w:lang w:val="en-GB"/>
+        </w:rPr>
+        <w:t>of</w:t>
+      </w:r>
+      <w:r>
+        <w:rPr>
+          <w:bCs/>
+          <w:lang w:val="en-GB"/>
+        </w:rPr>
+        <w:t xml:space="preserve"> a restaurant,</w:t>
+      </w:r>
+      <w:r>
+        <w:rPr>
+          <w:bCs/>
+          <w:lang w:val="en-GB"/>
+        </w:rPr>
+        <w:t xml:space="preserve"> </w:t>
+      </w:r>
+      <w:r>
+        <w:rPr>
+          <w:bCs/>
+          <w:lang w:val="en-GB"/>
+        </w:rPr>
+        <w:t xml:space="preserve">a measure, </w:t>
+      </w:r>
+      <w:r>
+        <w:rPr>
+          <w:bCs/>
+          <w:lang w:val="en-GB"/>
+        </w:rPr>
+        <w:t xml:space="preserve">which is </w:t>
+      </w:r>
+      <w:r>
+        <w:rPr>
+          <w:bCs/>
+          <w:lang w:val="en-GB"/>
+        </w:rPr>
+        <w:t xml:space="preserve">the </w:t>
+      </w:r>
+      <w:r>
+        <w:rPr>
+          <w:bCs/>
+          <w:lang w:val="en-GB"/>
+        </w:rPr>
+        <w:t xml:space="preserve">sum of </w:t>
+      </w:r>
+      <w:r>
+        <w:rPr>
+          <w:bCs/>
+          <w:lang w:val="en-GB"/>
+        </w:rPr>
+        <w:t xml:space="preserve">turnover </w:t>
+      </w:r>
+      <w:r>
+        <w:rPr>
+          <w:bCs/>
+          <w:lang w:val="en-GB"/>
+        </w:rPr>
+        <w:t>over</w:t>
+      </w:r>
+      <w:r>
+        <w:rPr>
+          <w:bCs/>
+          <w:lang w:val="en-GB"/>
+        </w:rPr>
+        <w:t xml:space="preserve"> day</w:t>
+      </w:r>
+      <w:r>
+        <w:rPr>
+          <w:bCs/>
+          <w:lang w:val="en-GB"/>
+        </w:rPr>
+        <w:t>s</w:t>
+      </w:r>
+      <w:r>
+        <w:rPr>
+          <w:bCs/>
+          <w:lang w:val="en-GB"/>
+        </w:rPr>
+        <w:t xml:space="preserve"> during a time period</w:t>
+      </w:r>
+      <w:r>
+        <w:rPr>
+          <w:bCs/>
+          <w:lang w:val="en-GB"/>
+        </w:rPr>
+        <w:t>,</w:t>
+      </w:r>
+      <w:r>
+        <w:rPr>
+          <w:bCs/>
+          <w:lang w:val="en-GB"/>
+        </w:rPr>
+        <w:t xml:space="preserve"> divided by the </w:t>
+      </w:r>
+      <w:r>
+        <w:rPr>
+          <w:bCs/>
+          <w:lang w:val="en-GB"/>
+        </w:rPr>
+        <w:t xml:space="preserve">number of </w:t>
+      </w:r>
+      <w:r>
+        <w:rPr>
+          <w:bCs/>
+          <w:lang w:val="en-GB"/>
+        </w:rPr>
+        <w:t>day</w:t>
+      </w:r>
+      <w:r>
+        <w:rPr>
+          <w:bCs/>
+          <w:lang w:val="en-GB"/>
+        </w:rPr>
+        <w:t>s</w:t>
+      </w:r>
+      <w:r>
+        <w:rPr>
+          <w:bCs/>
+          <w:lang w:val="en-GB"/>
+        </w:rPr>
+        <w:t xml:space="preserve"> on which</w:t>
+      </w:r>
+      <w:r>
+        <w:rPr>
+          <w:bCs/>
+          <w:lang w:val="en-GB"/>
+        </w:rPr>
+        <w:t xml:space="preserve"> revenue was generated</w:t>
+      </w:r>
+      <w:r>
+        <w:rPr>
+          <w:bCs/>
+          <w:lang w:val="en-GB"/>
+        </w:rPr>
+        <w:t xml:space="preserve"> </w:t>
+      </w:r>
+      <w:r>
+        <w:rPr>
+          <w:bCs/>
+          <w:lang w:val="en-GB"/>
+        </w:rPr>
+        <w:t xml:space="preserve">during </w:t>
+      </w:r>
+      <w:r>
+        <w:rPr>
+          <w:bCs/>
+          <w:lang w:val="en-GB"/>
+        </w:rPr>
+        <w:t>th</w:t>
+      </w:r>
+      <w:r>
+        <w:rPr>
+          <w:bCs/>
+          <w:lang w:val="en-GB"/>
+        </w:rPr>
+        <w:t>at</w:t>
+      </w:r>
+      <w:r>
+        <w:rPr>
+          <w:bCs/>
+          <w:lang w:val="en-GB"/>
+        </w:rPr>
+        <w:t xml:space="preserve"> same</w:t>
+      </w:r>
+      <w:r>
+        <w:rPr>
+          <w:bCs/>
+          <w:lang w:val="en-GB"/>
+        </w:rPr>
+        <w:t xml:space="preserve"> period</w:t>
+      </w:r>
+      <w:r>
+        <w:rPr>
+          <w:bCs/>
+          <w:lang w:val="en-GB"/>
+        </w:rPr>
+        <w:t>.</w:t>
+      </w:r>
+      <w:r>
+        <w:rPr>
+          <w:bCs/>
+          <w:lang w:val="en-GB"/>
+        </w:rPr>
+        <w:t xml:space="preserve"> Again, time period refers to month, quarter or year.</w:t>
+      </w:r>
+    </w:p>
+    <w:p>
+      <w:pPr>
+        <w:pStyle w:val="Listenabsatz"/>
+        <w:rPr>
+          <w:bCs/>
+          <w:lang w:val="en-GB"/>
+        </w:rPr>
+      </w:pPr>
+      <w:r>
+        <w:rPr>
+          <w:bCs/>
+          <w:lang w:val="en-GB"/>
+        </w:rPr>
+        <w:t>The average turnover per time period</w:t>
+      </w:r>
+      <w:r>
+        <w:rPr>
+          <w:bCs/>
+          <w:lang w:val="en-GB"/>
+        </w:rPr>
+        <w:t xml:space="preserve"> is a time series, which</w:t>
+      </w:r>
+      <w:r>
+        <w:rPr>
+          <w:bCs/>
+          <w:lang w:val="en-GB"/>
+        </w:rPr>
+        <w:t xml:space="preserve"> may contain </w:t>
+      </w:r>
+      <w:r>
+        <w:rPr>
+          <w:bCs/>
+          <w:lang w:val="en-GB"/>
+        </w:rPr>
+        <w:t>seasonal components</w:t>
+      </w:r>
+      <w:r>
+        <w:rPr>
+          <w:bCs/>
+          <w:lang w:val="en-GB"/>
+        </w:rPr>
+        <w:t xml:space="preserve">, </w:t>
+      </w:r>
+      <w:r>
+        <w:rPr>
+          <w:bCs/>
+          <w:lang w:val="en-GB"/>
+        </w:rPr>
+        <w:t>not necessarily related to the restaurant rating</w:t>
+      </w:r>
+      <w:r>
+        <w:rPr>
+          <w:bCs/>
+          <w:lang w:val="en-GB"/>
+        </w:rPr>
+        <w:t>. For</w:t>
+      </w:r>
+      <w:r>
+        <w:rPr>
+          <w:bCs/>
+          <w:lang w:val="en-GB"/>
+        </w:rPr>
+        <w:t xml:space="preserve"> instance, on holidays such as Christmas, restaurants tend to have more visitors </w:t>
+      </w:r>
+      <w:r>
+        <w:rPr>
+          <w:bCs/>
+          <w:lang w:val="en-GB"/>
+        </w:rPr>
+        <w:t>than</w:t>
+      </w:r>
+      <w:r>
+        <w:rPr>
+          <w:bCs/>
+          <w:lang w:val="en-GB"/>
+        </w:rPr>
+        <w:t xml:space="preserve"> usual</w:t>
+      </w:r>
+      <w:r>
+        <w:rPr>
+          <w:bCs/>
+          <w:lang w:val="en-GB"/>
+        </w:rPr>
+        <w:t>.</w:t>
+      </w:r>
+      <w:r>
+        <w:rPr>
+          <w:bCs/>
+          <w:lang w:val="en-GB"/>
+        </w:rPr>
+        <w:t xml:space="preserve"> </w:t>
+      </w:r>
+      <w:r>
+        <w:rPr>
+          <w:bCs/>
+          <w:lang w:val="en-GB"/>
+        </w:rPr>
+        <w:t xml:space="preserve">Such </w:t>
+      </w:r>
+      <w:r>
+        <w:rPr>
+          <w:bCs/>
+          <w:lang w:val="en-GB"/>
+        </w:rPr>
+        <w:t xml:space="preserve">seasonal </w:t>
+      </w:r>
+      <w:r>
+        <w:rPr>
+          <w:bCs/>
+          <w:lang w:val="en-GB"/>
+        </w:rPr>
+        <w:t xml:space="preserve">effects </w:t>
+      </w:r>
+      <w:r>
+        <w:rPr>
+          <w:bCs/>
+          <w:lang w:val="en-GB"/>
+        </w:rPr>
+        <w:t>could distort</w:t>
+      </w:r>
+      <w:r>
+        <w:rPr>
+          <w:bCs/>
+          <w:lang w:val="en-GB"/>
+        </w:rPr>
+        <w:t xml:space="preserve"> the correlation analysis</w:t>
+      </w:r>
+      <w:r>
+        <w:rPr>
+          <w:bCs/>
+          <w:lang w:val="en-GB"/>
+        </w:rPr>
+        <w:t xml:space="preserve"> and should therefore be removed</w:t>
+      </w:r>
+      <w:r>
+        <w:rPr>
+          <w:bCs/>
+          <w:lang w:val="en-GB"/>
+        </w:rPr>
+        <w:t>.</w:t>
+      </w:r>
+      <w:r>
+        <w:rPr>
+          <w:bCs/>
+          <w:lang w:val="en-GB"/>
+        </w:rPr>
+        <w:t xml:space="preserve"> </w:t>
+      </w:r>
+      <w:r>
+        <w:rPr>
+          <w:bCs/>
+          <w:lang w:val="en-GB"/>
+        </w:rPr>
+        <w:t>This is achieved through</w:t>
+      </w:r>
+      <w:r>
+        <w:rPr>
+          <w:bCs/>
+          <w:lang w:val="en-GB"/>
+        </w:rPr>
+        <w:t xml:space="preserve"> decompos</w:t>
+      </w:r>
+      <w:r>
+        <w:rPr>
+          <w:bCs/>
+          <w:lang w:val="en-GB"/>
+        </w:rPr>
+        <w:t>ing</w:t>
+      </w:r>
+      <w:r>
+        <w:rPr>
+          <w:bCs/>
+          <w:lang w:val="en-GB"/>
+        </w:rPr>
+        <w:t xml:space="preserve"> the time series </w:t>
+      </w:r>
+      <w:r>
+        <w:rPr>
+          <w:bCs/>
+          <w:lang w:val="en-GB"/>
+        </w:rPr>
+        <w:t xml:space="preserve">with </w:t>
+      </w:r>
+      <w:r>
+        <w:rPr>
+          <w:bCs/>
+          <w:lang w:val="en-GB"/>
+        </w:rPr>
+        <w:t>Python into several components</w:t>
+      </w:r>
+      <w:r>
+        <w:rPr>
+          <w:bCs/>
+          <w:lang w:val="en-GB"/>
+        </w:rPr>
+        <w:t xml:space="preserve">: </w:t>
+      </w:r>
+      <w:r>
+        <w:rPr>
+          <w:bCs/>
+          <w:lang w:val="en-GB"/>
+        </w:rPr>
+        <w:t>trend, seasonal and residual.</w:t>
+      </w:r>
+      <w:r>
+        <w:rPr>
+          <w:bCs/>
+          <w:lang w:val="en-GB"/>
+        </w:rPr>
+        <w:t xml:space="preserve"> For the correlation analysis between the </w:t>
+      </w:r>
+      <w:r>
+        <w:rPr>
+          <w:bCs/>
+          <w:lang w:val="en-GB"/>
+        </w:rPr>
+        <w:t xml:space="preserve">restaurant </w:t>
+      </w:r>
+      <w:r>
+        <w:rPr>
+          <w:bCs/>
+          <w:lang w:val="en-GB"/>
+        </w:rPr>
+        <w:t>review and revenue data</w:t>
+      </w:r>
+      <w:r>
+        <w:rPr>
+          <w:bCs/>
+          <w:lang w:val="en-GB"/>
+        </w:rPr>
+        <w:t>, the original time series and the decomposed results</w:t>
+      </w:r>
+      <w:r>
+        <w:rPr>
+          <w:bCs/>
+          <w:lang w:val="en-GB"/>
+        </w:rPr>
+        <w:t>,</w:t>
+      </w:r>
+      <w:r>
+        <w:rPr>
+          <w:bCs/>
+          <w:lang w:val="en-GB"/>
+        </w:rPr>
+        <w:t xml:space="preserve"> trend and residual</w:t>
+      </w:r>
+      <w:r>
+        <w:rPr>
+          <w:bCs/>
+          <w:lang w:val="en-GB"/>
+        </w:rPr>
+        <w:t>,</w:t>
+      </w:r>
+      <w:r>
+        <w:rPr>
+          <w:bCs/>
+          <w:lang w:val="en-GB"/>
+        </w:rPr>
+        <w:t xml:space="preserve"> are used.</w:t>
       </w:r>
     </w:p>
     <w:sectPr>
@@ -2184,6 +3081,119 @@
     </w:lvl>
   </w:abstractNum>
   <w:abstractNum w:abstractNumId="4" w15:restartNumberingAfterBreak="0">
+    <w:nsid w:val="59D7567F"/>
+    <w:multiLevelType w:val="hybridMultilevel"/>
+    <w:tmpl w:val="08DC2CA4"/>
+    <w:lvl w:ilvl="0" w:tplc="20000001">
+      <w:start w:val="1"/>
+      <w:numFmt w:val="bullet"/>
+      <w:lvlText w:val=""/>
+      <w:lvlJc w:val="left"/>
+      <w:pPr>
+        <w:ind w:left="720" w:hanging="360"/>
+      </w:pPr>
+      <w:rPr>
+        <w:rFonts w:ascii="Symbol" w:hAnsi="Symbol" w:hint="default"/>
+      </w:rPr>
+    </w:lvl>
+    <w:lvl w:ilvl="1" w:tplc="20000003" w:tentative="1">
+      <w:start w:val="1"/>
+      <w:numFmt w:val="bullet"/>
+      <w:lvlText w:val="o"/>
+      <w:lvlJc w:val="left"/>
+      <w:pPr>
+        <w:ind w:left="1440" w:hanging="360"/>
+      </w:pPr>
+      <w:rPr>
+        <w:rFonts w:ascii="Courier New" w:hAnsi="Courier New" w:cs="Courier New" w:hint="default"/>
+      </w:rPr>
+    </w:lvl>
+    <w:lvl w:ilvl="2" w:tplc="20000005" w:tentative="1">
+      <w:start w:val="1"/>
+      <w:numFmt w:val="bullet"/>
+      <w:lvlText w:val=""/>
+      <w:lvlJc w:val="left"/>
+      <w:pPr>
+        <w:ind w:left="2160" w:hanging="360"/>
+      </w:pPr>
+      <w:rPr>
+        <w:rFonts w:ascii="Wingdings" w:hAnsi="Wingdings" w:hint="default"/>
+      </w:rPr>
+    </w:lvl>
+    <w:lvl w:ilvl="3" w:tplc="20000001" w:tentative="1">
+      <w:start w:val="1"/>
+      <w:numFmt w:val="bullet"/>
+      <w:lvlText w:val=""/>
+      <w:lvlJc w:val="left"/>
+      <w:pPr>
+        <w:ind w:left="2880" w:hanging="360"/>
+      </w:pPr>
+      <w:rPr>
+        <w:rFonts w:ascii="Symbol" w:hAnsi="Symbol" w:hint="default"/>
+      </w:rPr>
+    </w:lvl>
+    <w:lvl w:ilvl="4" w:tplc="20000003" w:tentative="1">
+      <w:start w:val="1"/>
+      <w:numFmt w:val="bullet"/>
+      <w:lvlText w:val="o"/>
+      <w:lvlJc w:val="left"/>
+      <w:pPr>
+        <w:ind w:left="3600" w:hanging="360"/>
+      </w:pPr>
+      <w:rPr>
+        <w:rFonts w:ascii="Courier New" w:hAnsi="Courier New" w:cs="Courier New" w:hint="default"/>
+      </w:rPr>
+    </w:lvl>
+    <w:lvl w:ilvl="5" w:tplc="20000005" w:tentative="1">
+      <w:start w:val="1"/>
+      <w:numFmt w:val="bullet"/>
+      <w:lvlText w:val=""/>
+      <w:lvlJc w:val="left"/>
+      <w:pPr>
+        <w:ind w:left="4320" w:hanging="360"/>
+      </w:pPr>
+      <w:rPr>
+        <w:rFonts w:ascii="Wingdings" w:hAnsi="Wingdings" w:hint="default"/>
+      </w:rPr>
+    </w:lvl>
+    <w:lvl w:ilvl="6" w:tplc="20000001" w:tentative="1">
+      <w:start w:val="1"/>
+      <w:numFmt w:val="bullet"/>
+      <w:lvlText w:val=""/>
+      <w:lvlJc w:val="left"/>
+      <w:pPr>
+        <w:ind w:left="5040" w:hanging="360"/>
+      </w:pPr>
+      <w:rPr>
+        <w:rFonts w:ascii="Symbol" w:hAnsi="Symbol" w:hint="default"/>
+      </w:rPr>
+    </w:lvl>
+    <w:lvl w:ilvl="7" w:tplc="20000003" w:tentative="1">
+      <w:start w:val="1"/>
+      <w:numFmt w:val="bullet"/>
+      <w:lvlText w:val="o"/>
+      <w:lvlJc w:val="left"/>
+      <w:pPr>
+        <w:ind w:left="5760" w:hanging="360"/>
+      </w:pPr>
+      <w:rPr>
+        <w:rFonts w:ascii="Courier New" w:hAnsi="Courier New" w:cs="Courier New" w:hint="default"/>
+      </w:rPr>
+    </w:lvl>
+    <w:lvl w:ilvl="8" w:tplc="20000005" w:tentative="1">
+      <w:start w:val="1"/>
+      <w:numFmt w:val="bullet"/>
+      <w:lvlText w:val=""/>
+      <w:lvlJc w:val="left"/>
+      <w:pPr>
+        <w:ind w:left="6480" w:hanging="360"/>
+      </w:pPr>
+      <w:rPr>
+        <w:rFonts w:ascii="Wingdings" w:hAnsi="Wingdings" w:hint="default"/>
+      </w:rPr>
+    </w:lvl>
+  </w:abstractNum>
+  <w:abstractNum w:abstractNumId="5" w15:restartNumberingAfterBreak="0">
     <w:nsid w:val="670159F9"/>
     <w:multiLevelType w:val="hybridMultilevel"/>
     <w:tmpl w:val="FF0861E6"/>
@@ -2296,7 +3306,7 @@
       </w:rPr>
     </w:lvl>
   </w:abstractNum>
-  <w:abstractNum w:abstractNumId="5" w15:restartNumberingAfterBreak="0">
+  <w:abstractNum w:abstractNumId="6" w15:restartNumberingAfterBreak="0">
     <w:nsid w:val="6AE05CF6"/>
     <w:multiLevelType w:val="hybridMultilevel"/>
     <w:tmpl w:val="373416B4"/>
@@ -2409,7 +3419,7 @@
       </w:rPr>
     </w:lvl>
   </w:abstractNum>
-  <w:abstractNum w:abstractNumId="6" w15:restartNumberingAfterBreak="0">
+  <w:abstractNum w:abstractNumId="7" w15:restartNumberingAfterBreak="0">
     <w:nsid w:val="6FD7616C"/>
     <w:multiLevelType w:val="hybridMultilevel"/>
     <w:tmpl w:val="5C2EC56E"/>
@@ -2495,7 +3505,7 @@
       </w:pPr>
     </w:lvl>
   </w:abstractNum>
-  <w:abstractNum w:abstractNumId="7" w15:restartNumberingAfterBreak="0">
+  <w:abstractNum w:abstractNumId="8" w15:restartNumberingAfterBreak="0">
     <w:nsid w:val="7BDD26CA"/>
     <w:multiLevelType w:val="hybridMultilevel"/>
     <w:tmpl w:val="AF1EB75C"/>
@@ -2594,19 +3604,22 @@
     <w:abstractNumId w:val="0"/>
   </w:num>
   <w:num w:numId="4" w16cid:durableId="217741106">
-    <w:abstractNumId w:val="7"/>
+    <w:abstractNumId w:val="8"/>
   </w:num>
   <w:num w:numId="5" w16cid:durableId="641155525">
-    <w:abstractNumId w:val="4"/>
+    <w:abstractNumId w:val="5"/>
   </w:num>
   <w:num w:numId="6" w16cid:durableId="342820951">
     <w:abstractNumId w:val="2"/>
   </w:num>
   <w:num w:numId="7" w16cid:durableId="751439111">
+    <w:abstractNumId w:val="7"/>
+  </w:num>
+  <w:num w:numId="8" w16cid:durableId="924463006">
     <w:abstractNumId w:val="6"/>
   </w:num>
-  <w:num w:numId="8" w16cid:durableId="924463006">
-    <w:abstractNumId w:val="5"/>
+  <w:num w:numId="9" w16cid:durableId="1531718787">
+    <w:abstractNumId w:val="4"/>
   </w:num>
 </w:numbering>
 </file>

</xml_diff>

<commit_message>
updated Bericht and Methodology
</commit_message>
<xml_diff>
--- a/01_Docs/03_Methodology/03_Methodology_Manus_part.docx
+++ b/01_Docs/03_Methodology/03_Methodology_Manus_part.docx
@@ -297,7 +297,7 @@
           <w:noProof/>
           <w:lang w:val="en-GB"/>
         </w:rPr>
-        <w:t>), as neither platform offer APIs. As a result, we decided to scrape the restaurant review data from Tripadvisor first and then from Google, because the latter proved to be more complex and arduous. The gathered review data come from two different sources; hence it had to be processed and organised and brought to the same format.</w:t>
+        <w:t xml:space="preserve">), as neither platform offer APIs. As a result, we decided to scrape the restaurant review data from Tripadvisor first and then from Google, because the latter proved to be more complex and arduous. </w:t>
       </w:r>
     </w:p>
     <w:p>
@@ -312,7 +312,1766 @@
           <w:noProof/>
           <w:lang w:val="en-GB"/>
         </w:rPr>
-        <w:t xml:space="preserve">The schema (see </w:t>
+        <w:t xml:space="preserve">The table below </w:t>
+      </w:r>
+      <w:r>
+        <w:rPr>
+          <w:noProof/>
+          <w:lang w:val="en-GB"/>
+        </w:rPr>
+        <w:t>gives an overview of</w:t>
+      </w:r>
+      <w:r>
+        <w:rPr>
+          <w:noProof/>
+          <w:lang w:val="en-GB"/>
+        </w:rPr>
+        <w:t xml:space="preserve"> the gathered review data in numbers. Just by observing the numbers, we can tell that, in generall, more reviews are written on Google than on Tripadvisor. This can be justified by the fact that Tripadvisor targets primarily travellers or tourists, while Google is widely known and used by the majority</w:t>
+      </w:r>
+      <w:r>
+        <w:rPr>
+          <w:noProof/>
+          <w:lang w:val="en-GB"/>
+        </w:rPr>
+        <w:t xml:space="preserve">, </w:t>
+      </w:r>
+      <w:r>
+        <w:rPr>
+          <w:noProof/>
+          <w:lang w:val="en-GB"/>
+        </w:rPr>
+        <w:t>including locals and tourists.</w:t>
+      </w:r>
+    </w:p>
+    <w:tbl>
+      <w:tblPr>
+        <w:tblStyle w:val="Tabellenraster"/>
+        <w:tblpPr w:leftFromText="180" w:rightFromText="180" w:vertAnchor="text" w:horzAnchor="margin" w:tblpY="-9"/>
+        <w:tblW w:w="0" w:type="auto"/>
+        <w:tblBorders>
+          <w:top w:val="none" w:sz="0" w:space="0" w:color="auto"/>
+          <w:left w:val="none" w:sz="0" w:space="0" w:color="auto"/>
+          <w:bottom w:val="none" w:sz="0" w:space="0" w:color="auto"/>
+          <w:right w:val="none" w:sz="0" w:space="0" w:color="auto"/>
+          <w:insideH w:val="none" w:sz="0" w:space="0" w:color="auto"/>
+        </w:tblBorders>
+        <w:tblLook w:val="04A0" w:firstRow="1" w:lastRow="0" w:firstColumn="1" w:lastColumn="0" w:noHBand="0" w:noVBand="1"/>
+      </w:tblPr>
+      <w:tblGrid>
+        <w:gridCol w:w="3005"/>
+        <w:gridCol w:w="3005"/>
+        <w:gridCol w:w="3006"/>
+      </w:tblGrid>
+      <w:tr>
+        <w:tc>
+          <w:tcPr>
+            <w:tcW w:w="3005" w:type="dxa"/>
+            <w:vMerge w:val="restart"/>
+            <w:tcBorders>
+              <w:right w:val="nil"/>
+            </w:tcBorders>
+            <w:shd w:val="clear" w:color="auto" w:fill="D9D9D9" w:themeFill="background1" w:themeFillShade="D9"/>
+            <w:vAlign w:val="bottom"/>
+          </w:tcPr>
+          <w:p>
+            <w:pPr>
+              <w:jc w:val="right"/>
+              <w:rPr>
+                <w:b/>
+                <w:bCs/>
+                <w:noProof/>
+                <w:lang w:val="en-GB"/>
+              </w:rPr>
+            </w:pPr>
+            <w:r>
+              <w:rPr>
+                <w:b/>
+                <w:bCs/>
+                <w:noProof/>
+                <w:lang w:val="en-GB"/>
+              </w:rPr>
+              <w:t>Restaurant</w:t>
+            </w:r>
+          </w:p>
+        </w:tc>
+        <w:tc>
+          <w:tcPr>
+            <w:tcW w:w="6011" w:type="dxa"/>
+            <w:gridSpan w:val="2"/>
+            <w:tcBorders>
+              <w:left w:val="nil"/>
+              <w:bottom w:val="nil"/>
+            </w:tcBorders>
+            <w:shd w:val="clear" w:color="auto" w:fill="D9D9D9" w:themeFill="background1" w:themeFillShade="D9"/>
+            <w:vAlign w:val="center"/>
+          </w:tcPr>
+          <w:p>
+            <w:pPr>
+              <w:jc w:val="center"/>
+              <w:rPr>
+                <w:b/>
+                <w:bCs/>
+                <w:noProof/>
+                <w:lang w:val="en-GB"/>
+              </w:rPr>
+            </w:pPr>
+            <w:r>
+              <w:rPr>
+                <w:b/>
+                <w:bCs/>
+                <w:noProof/>
+                <w:lang w:val="en-GB"/>
+              </w:rPr>
+              <w:t>Number of review</w:t>
+            </w:r>
+            <w:r>
+              <w:rPr>
+                <w:b/>
+                <w:bCs/>
+                <w:noProof/>
+                <w:lang w:val="en-GB"/>
+              </w:rPr>
+              <w:t>s</w:t>
+            </w:r>
+          </w:p>
+        </w:tc>
+      </w:tr>
+      <w:tr>
+        <w:tc>
+          <w:tcPr>
+            <w:tcW w:w="3005" w:type="dxa"/>
+            <w:vMerge/>
+            <w:tcBorders>
+              <w:bottom w:val="nil"/>
+              <w:right w:val="nil"/>
+            </w:tcBorders>
+            <w:shd w:val="clear" w:color="auto" w:fill="D9D9D9" w:themeFill="background1" w:themeFillShade="D9"/>
+          </w:tcPr>
+          <w:p>
+            <w:pPr>
+              <w:rPr>
+                <w:noProof/>
+                <w:lang w:val="en-GB"/>
+              </w:rPr>
+            </w:pPr>
+          </w:p>
+        </w:tc>
+        <w:tc>
+          <w:tcPr>
+            <w:tcW w:w="3005" w:type="dxa"/>
+            <w:tcBorders>
+              <w:left w:val="nil"/>
+              <w:bottom w:val="nil"/>
+              <w:right w:val="nil"/>
+            </w:tcBorders>
+            <w:shd w:val="clear" w:color="auto" w:fill="D9D9D9" w:themeFill="background1" w:themeFillShade="D9"/>
+            <w:vAlign w:val="center"/>
+          </w:tcPr>
+          <w:p>
+            <w:pPr>
+              <w:jc w:val="center"/>
+              <w:rPr>
+                <w:i/>
+                <w:iCs/>
+                <w:noProof/>
+                <w:lang w:val="en-GB"/>
+              </w:rPr>
+            </w:pPr>
+            <w:r>
+              <w:rPr>
+                <w:i/>
+                <w:iCs/>
+                <w:noProof/>
+                <w:lang w:val="en-GB"/>
+              </w:rPr>
+              <w:t>Tripadvisor</w:t>
+            </w:r>
+          </w:p>
+        </w:tc>
+        <w:tc>
+          <w:tcPr>
+            <w:tcW w:w="3006" w:type="dxa"/>
+            <w:tcBorders>
+              <w:left w:val="nil"/>
+              <w:bottom w:val="nil"/>
+            </w:tcBorders>
+            <w:shd w:val="clear" w:color="auto" w:fill="D9D9D9" w:themeFill="background1" w:themeFillShade="D9"/>
+            <w:vAlign w:val="center"/>
+          </w:tcPr>
+          <w:p>
+            <w:pPr>
+              <w:jc w:val="center"/>
+              <w:rPr>
+                <w:i/>
+                <w:iCs/>
+                <w:noProof/>
+                <w:lang w:val="en-GB"/>
+              </w:rPr>
+            </w:pPr>
+            <w:r>
+              <w:rPr>
+                <w:i/>
+                <w:iCs/>
+                <w:noProof/>
+                <w:lang w:val="en-GB"/>
+              </w:rPr>
+              <w:t>Google</w:t>
+            </w:r>
+          </w:p>
+        </w:tc>
+      </w:tr>
+      <w:tr>
+        <w:tc>
+          <w:tcPr>
+            <w:tcW w:w="3005" w:type="dxa"/>
+            <w:tcBorders>
+              <w:right w:val="nil"/>
+            </w:tcBorders>
+            <w:shd w:val="clear" w:color="auto" w:fill="F2F2F2" w:themeFill="background1" w:themeFillShade="F2"/>
+            <w:vAlign w:val="center"/>
+          </w:tcPr>
+          <w:p>
+            <w:pPr>
+              <w:jc w:val="right"/>
+              <w:rPr>
+                <w:noProof/>
+                <w:lang w:val="en-GB"/>
+              </w:rPr>
+            </w:pPr>
+            <w:r>
+              <w:rPr>
+                <w:noProof/>
+                <w:lang w:val="en-GB"/>
+              </w:rPr>
+              <w:t>The Butcher</w:t>
+            </w:r>
+          </w:p>
+        </w:tc>
+        <w:tc>
+          <w:tcPr>
+            <w:tcW w:w="6011" w:type="dxa"/>
+            <w:gridSpan w:val="2"/>
+            <w:tcBorders>
+              <w:left w:val="nil"/>
+            </w:tcBorders>
+            <w:shd w:val="clear" w:color="auto" w:fill="F2F2F2" w:themeFill="background1" w:themeFillShade="F2"/>
+            <w:vAlign w:val="center"/>
+          </w:tcPr>
+          <w:p>
+            <w:pPr>
+              <w:jc w:val="center"/>
+              <w:rPr>
+                <w:noProof/>
+                <w:lang w:val="en-GB"/>
+              </w:rPr>
+            </w:pPr>
+          </w:p>
+        </w:tc>
+      </w:tr>
+      <w:tr>
+        <w:tc>
+          <w:tcPr>
+            <w:tcW w:w="3005" w:type="dxa"/>
+            <w:tcBorders>
+              <w:right w:val="nil"/>
+            </w:tcBorders>
+            <w:vAlign w:val="center"/>
+          </w:tcPr>
+          <w:p>
+            <w:pPr>
+              <w:jc w:val="right"/>
+              <w:rPr>
+                <w:noProof/>
+                <w:lang w:val="en-GB"/>
+              </w:rPr>
+            </w:pPr>
+            <w:r>
+              <w:rPr>
+                <w:noProof/>
+                <w:lang w:val="en-GB"/>
+              </w:rPr>
+              <w:t>Uster</w:t>
+            </w:r>
+          </w:p>
+        </w:tc>
+        <w:tc>
+          <w:tcPr>
+            <w:tcW w:w="3005" w:type="dxa"/>
+            <w:tcBorders>
+              <w:left w:val="nil"/>
+            </w:tcBorders>
+            <w:vAlign w:val="center"/>
+          </w:tcPr>
+          <w:p>
+            <w:pPr>
+              <w:jc w:val="center"/>
+              <w:rPr>
+                <w:noProof/>
+                <w:lang w:val="en-GB"/>
+              </w:rPr>
+            </w:pPr>
+            <w:r>
+              <w:rPr>
+                <w:noProof/>
+                <w:lang w:val="en-GB"/>
+              </w:rPr>
+              <w:t xml:space="preserve">  </w:t>
+            </w:r>
+            <w:r>
+              <w:rPr>
+                <w:noProof/>
+                <w:lang w:val="en-GB"/>
+              </w:rPr>
+              <w:t>13</w:t>
+            </w:r>
+          </w:p>
+        </w:tc>
+        <w:tc>
+          <w:tcPr>
+            <w:tcW w:w="3006" w:type="dxa"/>
+            <w:vAlign w:val="center"/>
+          </w:tcPr>
+          <w:p>
+            <w:pPr>
+              <w:jc w:val="center"/>
+              <w:rPr>
+                <w:noProof/>
+                <w:lang w:val="en-GB"/>
+              </w:rPr>
+            </w:pPr>
+            <w:r>
+              <w:rPr>
+                <w:noProof/>
+                <w:lang w:val="en-GB"/>
+              </w:rPr>
+              <w:t xml:space="preserve">  </w:t>
+            </w:r>
+            <w:r>
+              <w:rPr>
+                <w:noProof/>
+                <w:lang w:val="en-GB"/>
+              </w:rPr>
+              <w:t>368</w:t>
+            </w:r>
+          </w:p>
+        </w:tc>
+      </w:tr>
+      <w:tr>
+        <w:tc>
+          <w:tcPr>
+            <w:tcW w:w="3005" w:type="dxa"/>
+            <w:tcBorders>
+              <w:right w:val="nil"/>
+            </w:tcBorders>
+            <w:vAlign w:val="center"/>
+          </w:tcPr>
+          <w:p>
+            <w:pPr>
+              <w:jc w:val="right"/>
+              <w:rPr>
+                <w:noProof/>
+                <w:lang w:val="en-GB"/>
+              </w:rPr>
+            </w:pPr>
+            <w:r>
+              <w:rPr>
+                <w:noProof/>
+                <w:lang w:val="en-GB"/>
+              </w:rPr>
+              <w:t>Aarbergergasse</w:t>
+            </w:r>
+          </w:p>
+        </w:tc>
+        <w:tc>
+          <w:tcPr>
+            <w:tcW w:w="3005" w:type="dxa"/>
+            <w:tcBorders>
+              <w:left w:val="nil"/>
+            </w:tcBorders>
+            <w:vAlign w:val="center"/>
+          </w:tcPr>
+          <w:p>
+            <w:pPr>
+              <w:jc w:val="center"/>
+              <w:rPr>
+                <w:noProof/>
+                <w:lang w:val="en-GB"/>
+              </w:rPr>
+            </w:pPr>
+            <w:r>
+              <w:rPr>
+                <w:noProof/>
+                <w:lang w:val="en-GB"/>
+              </w:rPr>
+              <w:t>146</w:t>
+            </w:r>
+          </w:p>
+        </w:tc>
+        <w:tc>
+          <w:tcPr>
+            <w:tcW w:w="3006" w:type="dxa"/>
+            <w:vAlign w:val="center"/>
+          </w:tcPr>
+          <w:p>
+            <w:pPr>
+              <w:jc w:val="center"/>
+              <w:rPr>
+                <w:noProof/>
+                <w:lang w:val="en-GB"/>
+              </w:rPr>
+            </w:pPr>
+            <w:r>
+              <w:rPr>
+                <w:noProof/>
+                <w:lang w:val="en-GB"/>
+              </w:rPr>
+              <w:t>1233</w:t>
+            </w:r>
+          </w:p>
+        </w:tc>
+      </w:tr>
+      <w:tr>
+        <w:tc>
+          <w:tcPr>
+            <w:tcW w:w="3005" w:type="dxa"/>
+            <w:tcBorders>
+              <w:right w:val="nil"/>
+            </w:tcBorders>
+            <w:vAlign w:val="center"/>
+          </w:tcPr>
+          <w:p>
+            <w:pPr>
+              <w:jc w:val="right"/>
+              <w:rPr>
+                <w:noProof/>
+                <w:lang w:val="en-GB"/>
+              </w:rPr>
+            </w:pPr>
+            <w:r>
+              <w:rPr>
+                <w:noProof/>
+                <w:lang w:val="en-GB"/>
+              </w:rPr>
+              <w:t>Zug, Metalli</w:t>
+            </w:r>
+          </w:p>
+        </w:tc>
+        <w:tc>
+          <w:tcPr>
+            <w:tcW w:w="3005" w:type="dxa"/>
+            <w:tcBorders>
+              <w:left w:val="nil"/>
+            </w:tcBorders>
+            <w:vAlign w:val="center"/>
+          </w:tcPr>
+          <w:p>
+            <w:pPr>
+              <w:jc w:val="center"/>
+              <w:rPr>
+                <w:noProof/>
+                <w:lang w:val="en-GB"/>
+              </w:rPr>
+            </w:pPr>
+            <w:r>
+              <w:rPr>
+                <w:noProof/>
+                <w:lang w:val="de-DE"/>
+              </w:rPr>
+              <w:t>152</w:t>
+            </w:r>
+          </w:p>
+        </w:tc>
+        <w:tc>
+          <w:tcPr>
+            <w:tcW w:w="3006" w:type="dxa"/>
+            <w:vAlign w:val="center"/>
+          </w:tcPr>
+          <w:p>
+            <w:pPr>
+              <w:jc w:val="center"/>
+              <w:rPr>
+                <w:noProof/>
+                <w:lang w:val="en-GB"/>
+              </w:rPr>
+            </w:pPr>
+            <w:r>
+              <w:rPr>
+                <w:noProof/>
+                <w:lang w:val="en-GB"/>
+              </w:rPr>
+              <w:t xml:space="preserve">  </w:t>
+            </w:r>
+            <w:r>
+              <w:rPr>
+                <w:noProof/>
+                <w:lang w:val="en-GB"/>
+              </w:rPr>
+              <w:t>960</w:t>
+            </w:r>
+          </w:p>
+        </w:tc>
+      </w:tr>
+      <w:tr>
+        <w:tc>
+          <w:tcPr>
+            <w:tcW w:w="3005" w:type="dxa"/>
+            <w:tcBorders>
+              <w:bottom w:val="nil"/>
+              <w:right w:val="nil"/>
+            </w:tcBorders>
+            <w:vAlign w:val="center"/>
+          </w:tcPr>
+          <w:p>
+            <w:pPr>
+              <w:jc w:val="right"/>
+              <w:rPr>
+                <w:noProof/>
+                <w:lang w:val="en-GB"/>
+              </w:rPr>
+            </w:pPr>
+            <w:r>
+              <w:rPr>
+                <w:noProof/>
+                <w:lang w:val="en-GB"/>
+              </w:rPr>
+              <w:t>Zürich West</w:t>
+            </w:r>
+          </w:p>
+        </w:tc>
+        <w:tc>
+          <w:tcPr>
+            <w:tcW w:w="3005" w:type="dxa"/>
+            <w:tcBorders>
+              <w:left w:val="nil"/>
+              <w:bottom w:val="nil"/>
+            </w:tcBorders>
+            <w:vAlign w:val="center"/>
+          </w:tcPr>
+          <w:p>
+            <w:pPr>
+              <w:jc w:val="center"/>
+              <w:rPr>
+                <w:noProof/>
+                <w:lang w:val="en-GB"/>
+              </w:rPr>
+            </w:pPr>
+            <w:r>
+              <w:rPr>
+                <w:noProof/>
+                <w:lang w:val="en-GB"/>
+              </w:rPr>
+              <w:t xml:space="preserve">  </w:t>
+            </w:r>
+            <w:r>
+              <w:rPr>
+                <w:noProof/>
+                <w:lang w:val="en-GB"/>
+              </w:rPr>
+              <w:t>63</w:t>
+            </w:r>
+          </w:p>
+        </w:tc>
+        <w:tc>
+          <w:tcPr>
+            <w:tcW w:w="3006" w:type="dxa"/>
+            <w:tcBorders>
+              <w:bottom w:val="nil"/>
+            </w:tcBorders>
+            <w:vAlign w:val="center"/>
+          </w:tcPr>
+          <w:p>
+            <w:pPr>
+              <w:jc w:val="center"/>
+              <w:rPr>
+                <w:noProof/>
+                <w:lang w:val="en-GB"/>
+              </w:rPr>
+            </w:pPr>
+            <w:r>
+              <w:rPr>
+                <w:noProof/>
+                <w:lang w:val="en-GB"/>
+              </w:rPr>
+              <w:t xml:space="preserve">  </w:t>
+            </w:r>
+            <w:r>
+              <w:rPr>
+                <w:noProof/>
+                <w:lang w:val="en-GB"/>
+              </w:rPr>
+              <w:t>906</w:t>
+            </w:r>
+          </w:p>
+        </w:tc>
+      </w:tr>
+      <w:tr>
+        <w:tc>
+          <w:tcPr>
+            <w:tcW w:w="3005" w:type="dxa"/>
+            <w:tcBorders>
+              <w:right w:val="nil"/>
+            </w:tcBorders>
+            <w:shd w:val="clear" w:color="auto" w:fill="F2F2F2" w:themeFill="background1" w:themeFillShade="F2"/>
+            <w:vAlign w:val="center"/>
+          </w:tcPr>
+          <w:p>
+            <w:pPr>
+              <w:jc w:val="right"/>
+              <w:rPr>
+                <w:noProof/>
+                <w:lang w:val="en-GB"/>
+              </w:rPr>
+            </w:pPr>
+            <w:r>
+              <w:rPr>
+                <w:noProof/>
+                <w:lang w:val="en-GB"/>
+              </w:rPr>
+              <w:t>M</w:t>
+            </w:r>
+            <w:r>
+              <w:rPr>
+                <w:noProof/>
+                <w:lang w:val="en-GB"/>
+              </w:rPr>
+              <w:t xml:space="preserve">issu </w:t>
+            </w:r>
+            <w:r>
+              <w:rPr>
+                <w:noProof/>
+                <w:lang w:val="en-GB"/>
+              </w:rPr>
+              <w:t>M</w:t>
+            </w:r>
+            <w:r>
+              <w:rPr>
+                <w:noProof/>
+                <w:lang w:val="en-GB"/>
+              </w:rPr>
+              <w:t>iu</w:t>
+            </w:r>
+          </w:p>
+        </w:tc>
+        <w:tc>
+          <w:tcPr>
+            <w:tcW w:w="6011" w:type="dxa"/>
+            <w:gridSpan w:val="2"/>
+            <w:tcBorders>
+              <w:left w:val="nil"/>
+            </w:tcBorders>
+            <w:shd w:val="clear" w:color="auto" w:fill="F2F2F2" w:themeFill="background1" w:themeFillShade="F2"/>
+            <w:vAlign w:val="center"/>
+          </w:tcPr>
+          <w:p>
+            <w:pPr>
+              <w:jc w:val="center"/>
+              <w:rPr>
+                <w:noProof/>
+                <w:lang w:val="en-GB"/>
+              </w:rPr>
+            </w:pPr>
+          </w:p>
+        </w:tc>
+      </w:tr>
+      <w:tr>
+        <w:tc>
+          <w:tcPr>
+            <w:tcW w:w="3005" w:type="dxa"/>
+            <w:tcBorders>
+              <w:bottom w:val="nil"/>
+              <w:right w:val="nil"/>
+            </w:tcBorders>
+            <w:vAlign w:val="center"/>
+          </w:tcPr>
+          <w:p>
+            <w:pPr>
+              <w:jc w:val="right"/>
+              <w:rPr>
+                <w:noProof/>
+                <w:lang w:val="en-GB"/>
+              </w:rPr>
+            </w:pPr>
+            <w:r>
+              <w:rPr>
+                <w:noProof/>
+                <w:lang w:val="en-GB"/>
+              </w:rPr>
+              <w:t>Europaallee</w:t>
+            </w:r>
+          </w:p>
+        </w:tc>
+        <w:tc>
+          <w:tcPr>
+            <w:tcW w:w="3005" w:type="dxa"/>
+            <w:tcBorders>
+              <w:left w:val="nil"/>
+              <w:bottom w:val="nil"/>
+            </w:tcBorders>
+            <w:vAlign w:val="center"/>
+          </w:tcPr>
+          <w:p>
+            <w:pPr>
+              <w:jc w:val="center"/>
+              <w:rPr>
+                <w:noProof/>
+                <w:lang w:val="en-GB"/>
+              </w:rPr>
+            </w:pPr>
+            <w:r>
+              <w:rPr>
+                <w:noProof/>
+                <w:lang w:val="en-GB"/>
+              </w:rPr>
+              <w:t>120</w:t>
+            </w:r>
+          </w:p>
+        </w:tc>
+        <w:tc>
+          <w:tcPr>
+            <w:tcW w:w="3006" w:type="dxa"/>
+            <w:tcBorders>
+              <w:bottom w:val="nil"/>
+            </w:tcBorders>
+            <w:vAlign w:val="center"/>
+          </w:tcPr>
+          <w:p>
+            <w:pPr>
+              <w:jc w:val="center"/>
+              <w:rPr>
+                <w:noProof/>
+                <w:lang w:val="en-GB"/>
+              </w:rPr>
+            </w:pPr>
+            <w:r>
+              <w:rPr>
+                <w:noProof/>
+                <w:lang w:val="en-GB"/>
+              </w:rPr>
+              <w:t>1272</w:t>
+            </w:r>
+          </w:p>
+        </w:tc>
+      </w:tr>
+      <w:tr>
+        <w:tc>
+          <w:tcPr>
+            <w:tcW w:w="3005" w:type="dxa"/>
+            <w:tcBorders>
+              <w:right w:val="nil"/>
+            </w:tcBorders>
+            <w:shd w:val="clear" w:color="auto" w:fill="F2F2F2" w:themeFill="background1" w:themeFillShade="F2"/>
+            <w:vAlign w:val="center"/>
+          </w:tcPr>
+          <w:p>
+            <w:pPr>
+              <w:jc w:val="right"/>
+              <w:rPr>
+                <w:noProof/>
+                <w:lang w:val="en-GB"/>
+              </w:rPr>
+            </w:pPr>
+            <w:r>
+              <w:rPr>
+                <w:noProof/>
+                <w:lang w:val="en-GB"/>
+              </w:rPr>
+              <w:t>Negishi</w:t>
+            </w:r>
+          </w:p>
+        </w:tc>
+        <w:tc>
+          <w:tcPr>
+            <w:tcW w:w="6011" w:type="dxa"/>
+            <w:gridSpan w:val="2"/>
+            <w:tcBorders>
+              <w:left w:val="nil"/>
+            </w:tcBorders>
+            <w:shd w:val="clear" w:color="auto" w:fill="F2F2F2" w:themeFill="background1" w:themeFillShade="F2"/>
+            <w:vAlign w:val="center"/>
+          </w:tcPr>
+          <w:p>
+            <w:pPr>
+              <w:jc w:val="center"/>
+              <w:rPr>
+                <w:noProof/>
+                <w:lang w:val="en-GB"/>
+              </w:rPr>
+            </w:pPr>
+          </w:p>
+        </w:tc>
+      </w:tr>
+      <w:tr>
+        <w:tc>
+          <w:tcPr>
+            <w:tcW w:w="3005" w:type="dxa"/>
+            <w:tcBorders>
+              <w:right w:val="nil"/>
+            </w:tcBorders>
+            <w:vAlign w:val="center"/>
+          </w:tcPr>
+          <w:p>
+            <w:pPr>
+              <w:jc w:val="right"/>
+              <w:rPr>
+                <w:noProof/>
+                <w:lang w:val="en-GB"/>
+              </w:rPr>
+            </w:pPr>
+            <w:r>
+              <w:rPr>
+                <w:noProof/>
+                <w:lang w:val="en-GB"/>
+              </w:rPr>
+              <w:t>Zug, Metalli</w:t>
+            </w:r>
+          </w:p>
+        </w:tc>
+        <w:tc>
+          <w:tcPr>
+            <w:tcW w:w="3005" w:type="dxa"/>
+            <w:tcBorders>
+              <w:left w:val="nil"/>
+            </w:tcBorders>
+            <w:vAlign w:val="center"/>
+          </w:tcPr>
+          <w:p>
+            <w:pPr>
+              <w:jc w:val="center"/>
+              <w:rPr>
+                <w:noProof/>
+                <w:lang w:val="en-GB"/>
+              </w:rPr>
+            </w:pPr>
+            <w:r>
+              <w:rPr>
+                <w:noProof/>
+                <w:lang w:val="en-GB"/>
+              </w:rPr>
+              <w:t>395</w:t>
+            </w:r>
+          </w:p>
+        </w:tc>
+        <w:tc>
+          <w:tcPr>
+            <w:tcW w:w="3006" w:type="dxa"/>
+            <w:vAlign w:val="center"/>
+          </w:tcPr>
+          <w:p>
+            <w:pPr>
+              <w:jc w:val="center"/>
+              <w:rPr>
+                <w:noProof/>
+                <w:lang w:val="en-GB"/>
+              </w:rPr>
+            </w:pPr>
+            <w:r>
+              <w:rPr>
+                <w:noProof/>
+                <w:lang w:val="en-GB"/>
+              </w:rPr>
+              <w:t xml:space="preserve">  </w:t>
+            </w:r>
+            <w:r>
+              <w:rPr>
+                <w:noProof/>
+                <w:lang w:val="en-GB"/>
+              </w:rPr>
+              <w:t>910</w:t>
+            </w:r>
+          </w:p>
+        </w:tc>
+      </w:tr>
+      <w:tr>
+        <w:tc>
+          <w:tcPr>
+            <w:tcW w:w="3005" w:type="dxa"/>
+            <w:tcBorders>
+              <w:right w:val="nil"/>
+            </w:tcBorders>
+            <w:vAlign w:val="center"/>
+          </w:tcPr>
+          <w:p>
+            <w:pPr>
+              <w:jc w:val="right"/>
+              <w:rPr>
+                <w:noProof/>
+                <w:lang w:val="en-GB"/>
+              </w:rPr>
+            </w:pPr>
+            <w:r>
+              <w:rPr>
+                <w:noProof/>
+                <w:lang w:val="en-GB"/>
+              </w:rPr>
+              <w:t>Pilatusstrasse</w:t>
+            </w:r>
+          </w:p>
+        </w:tc>
+        <w:tc>
+          <w:tcPr>
+            <w:tcW w:w="3005" w:type="dxa"/>
+            <w:tcBorders>
+              <w:left w:val="nil"/>
+            </w:tcBorders>
+            <w:vAlign w:val="center"/>
+          </w:tcPr>
+          <w:p>
+            <w:pPr>
+              <w:jc w:val="center"/>
+              <w:rPr>
+                <w:noProof/>
+                <w:lang w:val="en-GB"/>
+              </w:rPr>
+            </w:pPr>
+            <w:r>
+              <w:rPr>
+                <w:noProof/>
+                <w:lang w:val="de-DE"/>
+              </w:rPr>
+              <w:t>140</w:t>
+            </w:r>
+          </w:p>
+        </w:tc>
+        <w:tc>
+          <w:tcPr>
+            <w:tcW w:w="3006" w:type="dxa"/>
+            <w:vAlign w:val="center"/>
+          </w:tcPr>
+          <w:p>
+            <w:pPr>
+              <w:jc w:val="center"/>
+              <w:rPr>
+                <w:noProof/>
+                <w:lang w:val="en-GB"/>
+              </w:rPr>
+            </w:pPr>
+            <w:r>
+              <w:rPr>
+                <w:noProof/>
+                <w:lang w:val="en-GB"/>
+              </w:rPr>
+              <w:t>1379</w:t>
+            </w:r>
+          </w:p>
+        </w:tc>
+      </w:tr>
+      <w:tr>
+        <w:tc>
+          <w:tcPr>
+            <w:tcW w:w="3005" w:type="dxa"/>
+            <w:tcBorders>
+              <w:bottom w:val="nil"/>
+              <w:right w:val="nil"/>
+            </w:tcBorders>
+            <w:vAlign w:val="center"/>
+          </w:tcPr>
+          <w:p>
+            <w:pPr>
+              <w:jc w:val="right"/>
+              <w:rPr>
+                <w:noProof/>
+                <w:lang w:val="en-GB"/>
+              </w:rPr>
+            </w:pPr>
+            <w:r>
+              <w:rPr>
+                <w:noProof/>
+                <w:lang w:val="en-GB"/>
+              </w:rPr>
+              <w:t>Steinen</w:t>
+            </w:r>
+          </w:p>
+        </w:tc>
+        <w:tc>
+          <w:tcPr>
+            <w:tcW w:w="3005" w:type="dxa"/>
+            <w:tcBorders>
+              <w:left w:val="nil"/>
+              <w:bottom w:val="nil"/>
+            </w:tcBorders>
+            <w:vAlign w:val="center"/>
+          </w:tcPr>
+          <w:p>
+            <w:pPr>
+              <w:jc w:val="center"/>
+              <w:rPr>
+                <w:noProof/>
+                <w:lang w:val="en-GB"/>
+              </w:rPr>
+            </w:pPr>
+            <w:r>
+              <w:rPr>
+                <w:noProof/>
+                <w:lang w:val="de-DE"/>
+              </w:rPr>
+              <w:t>137</w:t>
+            </w:r>
+          </w:p>
+        </w:tc>
+        <w:tc>
+          <w:tcPr>
+            <w:tcW w:w="3006" w:type="dxa"/>
+            <w:tcBorders>
+              <w:bottom w:val="nil"/>
+            </w:tcBorders>
+            <w:vAlign w:val="center"/>
+          </w:tcPr>
+          <w:p>
+            <w:pPr>
+              <w:jc w:val="center"/>
+              <w:rPr>
+                <w:noProof/>
+                <w:lang w:val="en-GB"/>
+              </w:rPr>
+            </w:pPr>
+            <w:r>
+              <w:rPr>
+                <w:noProof/>
+                <w:lang w:val="en-GB"/>
+              </w:rPr>
+              <w:t xml:space="preserve">  </w:t>
+            </w:r>
+            <w:r>
+              <w:rPr>
+                <w:noProof/>
+                <w:lang w:val="en-GB"/>
+              </w:rPr>
+              <w:t>644</w:t>
+            </w:r>
+          </w:p>
+        </w:tc>
+      </w:tr>
+      <w:tr>
+        <w:tc>
+          <w:tcPr>
+            <w:tcW w:w="3005" w:type="dxa"/>
+            <w:tcBorders>
+              <w:right w:val="nil"/>
+            </w:tcBorders>
+            <w:shd w:val="clear" w:color="auto" w:fill="F2F2F2" w:themeFill="background1" w:themeFillShade="F2"/>
+            <w:vAlign w:val="center"/>
+          </w:tcPr>
+          <w:p>
+            <w:pPr>
+              <w:jc w:val="right"/>
+              <w:rPr>
+                <w:noProof/>
+                <w:lang w:val="en-GB"/>
+              </w:rPr>
+            </w:pPr>
+            <w:r>
+              <w:rPr>
+                <w:noProof/>
+                <w:lang w:val="en-GB"/>
+              </w:rPr>
+              <w:t>Nooch</w:t>
+            </w:r>
+          </w:p>
+        </w:tc>
+        <w:tc>
+          <w:tcPr>
+            <w:tcW w:w="6011" w:type="dxa"/>
+            <w:gridSpan w:val="2"/>
+            <w:tcBorders>
+              <w:left w:val="nil"/>
+            </w:tcBorders>
+            <w:shd w:val="clear" w:color="auto" w:fill="F2F2F2" w:themeFill="background1" w:themeFillShade="F2"/>
+            <w:vAlign w:val="center"/>
+          </w:tcPr>
+          <w:p>
+            <w:pPr>
+              <w:jc w:val="center"/>
+              <w:rPr>
+                <w:noProof/>
+                <w:lang w:val="en-GB"/>
+              </w:rPr>
+            </w:pPr>
+          </w:p>
+        </w:tc>
+      </w:tr>
+      <w:tr>
+        <w:tc>
+          <w:tcPr>
+            <w:tcW w:w="3005" w:type="dxa"/>
+            <w:tcBorders>
+              <w:right w:val="nil"/>
+            </w:tcBorders>
+            <w:vAlign w:val="center"/>
+          </w:tcPr>
+          <w:p>
+            <w:pPr>
+              <w:jc w:val="right"/>
+              <w:rPr>
+                <w:noProof/>
+                <w:lang w:val="en-GB"/>
+              </w:rPr>
+            </w:pPr>
+            <w:r>
+              <w:rPr>
+                <w:noProof/>
+                <w:lang w:val="en-GB"/>
+              </w:rPr>
+              <w:t>Aarbergergasse</w:t>
+            </w:r>
+          </w:p>
+        </w:tc>
+        <w:tc>
+          <w:tcPr>
+            <w:tcW w:w="3005" w:type="dxa"/>
+            <w:tcBorders>
+              <w:left w:val="nil"/>
+            </w:tcBorders>
+            <w:vAlign w:val="center"/>
+          </w:tcPr>
+          <w:p>
+            <w:pPr>
+              <w:jc w:val="center"/>
+              <w:rPr>
+                <w:noProof/>
+                <w:lang w:val="en-GB"/>
+              </w:rPr>
+            </w:pPr>
+            <w:r>
+              <w:rPr>
+                <w:noProof/>
+                <w:lang w:val="en-GB"/>
+              </w:rPr>
+              <w:t>368</w:t>
+            </w:r>
+          </w:p>
+        </w:tc>
+        <w:tc>
+          <w:tcPr>
+            <w:tcW w:w="3006" w:type="dxa"/>
+            <w:vAlign w:val="center"/>
+          </w:tcPr>
+          <w:p>
+            <w:pPr>
+              <w:jc w:val="center"/>
+              <w:rPr>
+                <w:noProof/>
+                <w:lang w:val="en-GB"/>
+              </w:rPr>
+            </w:pPr>
+            <w:r>
+              <w:rPr>
+                <w:noProof/>
+                <w:lang w:val="en-GB"/>
+              </w:rPr>
+              <w:t xml:space="preserve">  </w:t>
+            </w:r>
+            <w:r>
+              <w:rPr>
+                <w:noProof/>
+                <w:lang w:val="en-GB"/>
+              </w:rPr>
+              <w:t>930</w:t>
+            </w:r>
+          </w:p>
+        </w:tc>
+      </w:tr>
+      <w:tr>
+        <w:tc>
+          <w:tcPr>
+            <w:tcW w:w="3005" w:type="dxa"/>
+            <w:tcBorders>
+              <w:right w:val="nil"/>
+            </w:tcBorders>
+            <w:vAlign w:val="center"/>
+          </w:tcPr>
+          <w:p>
+            <w:pPr>
+              <w:jc w:val="right"/>
+              <w:rPr>
+                <w:noProof/>
+                <w:lang w:val="en-GB"/>
+              </w:rPr>
+            </w:pPr>
+            <w:r>
+              <w:rPr>
+                <w:noProof/>
+                <w:lang w:val="en-GB"/>
+              </w:rPr>
+              <w:t>Basel, Barfi</w:t>
+            </w:r>
+          </w:p>
+        </w:tc>
+        <w:tc>
+          <w:tcPr>
+            <w:tcW w:w="3005" w:type="dxa"/>
+            <w:tcBorders>
+              <w:left w:val="nil"/>
+            </w:tcBorders>
+            <w:vAlign w:val="center"/>
+          </w:tcPr>
+          <w:p>
+            <w:pPr>
+              <w:jc w:val="center"/>
+              <w:rPr>
+                <w:noProof/>
+                <w:lang w:val="en-GB"/>
+              </w:rPr>
+            </w:pPr>
+            <w:r>
+              <w:rPr>
+                <w:noProof/>
+                <w:lang w:val="en-GB"/>
+              </w:rPr>
+              <w:t>188</w:t>
+            </w:r>
+          </w:p>
+        </w:tc>
+        <w:tc>
+          <w:tcPr>
+            <w:tcW w:w="3006" w:type="dxa"/>
+            <w:vAlign w:val="center"/>
+          </w:tcPr>
+          <w:p>
+            <w:pPr>
+              <w:jc w:val="center"/>
+              <w:rPr>
+                <w:noProof/>
+                <w:lang w:val="en-GB"/>
+              </w:rPr>
+            </w:pPr>
+            <w:r>
+              <w:rPr>
+                <w:noProof/>
+                <w:lang w:val="en-GB"/>
+              </w:rPr>
+              <w:t xml:space="preserve">  </w:t>
+            </w:r>
+            <w:r>
+              <w:rPr>
+                <w:noProof/>
+                <w:lang w:val="en-GB"/>
+              </w:rPr>
+              <w:t>646</w:t>
+            </w:r>
+          </w:p>
+        </w:tc>
+      </w:tr>
+      <w:tr>
+        <w:tc>
+          <w:tcPr>
+            <w:tcW w:w="3005" w:type="dxa"/>
+            <w:tcBorders>
+              <w:right w:val="nil"/>
+            </w:tcBorders>
+            <w:vAlign w:val="center"/>
+          </w:tcPr>
+          <w:p>
+            <w:pPr>
+              <w:jc w:val="right"/>
+              <w:rPr>
+                <w:noProof/>
+                <w:lang w:val="en-GB"/>
+              </w:rPr>
+            </w:pPr>
+            <w:r>
+              <w:rPr>
+                <w:noProof/>
+                <w:lang w:val="en-GB"/>
+              </w:rPr>
+              <w:t>Mall of Switzerland</w:t>
+            </w:r>
+          </w:p>
+        </w:tc>
+        <w:tc>
+          <w:tcPr>
+            <w:tcW w:w="3005" w:type="dxa"/>
+            <w:tcBorders>
+              <w:left w:val="nil"/>
+            </w:tcBorders>
+            <w:vAlign w:val="center"/>
+          </w:tcPr>
+          <w:p>
+            <w:pPr>
+              <w:jc w:val="center"/>
+              <w:rPr>
+                <w:noProof/>
+                <w:lang w:val="en-GB"/>
+              </w:rPr>
+            </w:pPr>
+            <w:r>
+              <w:rPr>
+                <w:noProof/>
+                <w:lang w:val="en-GB"/>
+              </w:rPr>
+              <w:t xml:space="preserve">  </w:t>
+            </w:r>
+            <w:r>
+              <w:rPr>
+                <w:noProof/>
+                <w:lang w:val="en-GB"/>
+              </w:rPr>
+              <w:t>57</w:t>
+            </w:r>
+          </w:p>
+        </w:tc>
+        <w:tc>
+          <w:tcPr>
+            <w:tcW w:w="3006" w:type="dxa"/>
+            <w:vAlign w:val="center"/>
+          </w:tcPr>
+          <w:p>
+            <w:pPr>
+              <w:jc w:val="center"/>
+              <w:rPr>
+                <w:noProof/>
+                <w:lang w:val="en-GB"/>
+              </w:rPr>
+            </w:pPr>
+            <w:r>
+              <w:rPr>
+                <w:noProof/>
+                <w:lang w:val="en-GB"/>
+              </w:rPr>
+              <w:t xml:space="preserve">  </w:t>
+            </w:r>
+            <w:r>
+              <w:rPr>
+                <w:noProof/>
+                <w:lang w:val="en-GB"/>
+              </w:rPr>
+              <w:t>772</w:t>
+            </w:r>
+          </w:p>
+        </w:tc>
+      </w:tr>
+      <w:tr>
+        <w:tc>
+          <w:tcPr>
+            <w:tcW w:w="3005" w:type="dxa"/>
+            <w:tcBorders>
+              <w:right w:val="nil"/>
+            </w:tcBorders>
+            <w:vAlign w:val="center"/>
+          </w:tcPr>
+          <w:p>
+            <w:pPr>
+              <w:jc w:val="right"/>
+              <w:rPr>
+                <w:noProof/>
+                <w:lang w:val="en-GB"/>
+              </w:rPr>
+            </w:pPr>
+            <w:r>
+              <w:rPr>
+                <w:noProof/>
+                <w:lang w:val="en-GB"/>
+              </w:rPr>
+              <w:t>Mattenhof</w:t>
+            </w:r>
+          </w:p>
+        </w:tc>
+        <w:tc>
+          <w:tcPr>
+            <w:tcW w:w="3005" w:type="dxa"/>
+            <w:tcBorders>
+              <w:left w:val="nil"/>
+            </w:tcBorders>
+            <w:vAlign w:val="center"/>
+          </w:tcPr>
+          <w:p>
+            <w:pPr>
+              <w:jc w:val="center"/>
+              <w:rPr>
+                <w:noProof/>
+                <w:lang w:val="en-GB"/>
+              </w:rPr>
+            </w:pPr>
+            <w:r>
+              <w:rPr>
+                <w:noProof/>
+                <w:lang w:val="de-DE"/>
+              </w:rPr>
+              <w:t xml:space="preserve">  </w:t>
+            </w:r>
+            <w:r>
+              <w:rPr>
+                <w:noProof/>
+                <w:lang w:val="de-DE"/>
+              </w:rPr>
+              <w:t>50</w:t>
+            </w:r>
+          </w:p>
+        </w:tc>
+        <w:tc>
+          <w:tcPr>
+            <w:tcW w:w="3006" w:type="dxa"/>
+            <w:vAlign w:val="center"/>
+          </w:tcPr>
+          <w:p>
+            <w:pPr>
+              <w:jc w:val="center"/>
+              <w:rPr>
+                <w:noProof/>
+                <w:lang w:val="en-GB"/>
+              </w:rPr>
+            </w:pPr>
+            <w:r>
+              <w:rPr>
+                <w:noProof/>
+                <w:lang w:val="en-GB"/>
+              </w:rPr>
+              <w:t xml:space="preserve">  </w:t>
+            </w:r>
+            <w:r>
+              <w:rPr>
+                <w:noProof/>
+                <w:lang w:val="en-GB"/>
+              </w:rPr>
+              <w:t>448</w:t>
+            </w:r>
+          </w:p>
+        </w:tc>
+      </w:tr>
+      <w:tr>
+        <w:tc>
+          <w:tcPr>
+            <w:tcW w:w="3005" w:type="dxa"/>
+            <w:tcBorders>
+              <w:right w:val="nil"/>
+            </w:tcBorders>
+            <w:vAlign w:val="center"/>
+          </w:tcPr>
+          <w:p>
+            <w:pPr>
+              <w:jc w:val="right"/>
+              <w:rPr>
+                <w:noProof/>
+                <w:lang w:val="en-GB"/>
+              </w:rPr>
+            </w:pPr>
+            <w:r>
+              <w:rPr>
+                <w:noProof/>
+                <w:lang w:val="en-GB"/>
+              </w:rPr>
+              <w:t>Richti, Wallisellen</w:t>
+            </w:r>
+          </w:p>
+        </w:tc>
+        <w:tc>
+          <w:tcPr>
+            <w:tcW w:w="3005" w:type="dxa"/>
+            <w:tcBorders>
+              <w:left w:val="nil"/>
+            </w:tcBorders>
+            <w:vAlign w:val="center"/>
+          </w:tcPr>
+          <w:p>
+            <w:pPr>
+              <w:jc w:val="center"/>
+              <w:rPr>
+                <w:noProof/>
+                <w:lang w:val="en-GB"/>
+              </w:rPr>
+            </w:pPr>
+            <w:r>
+              <w:rPr>
+                <w:noProof/>
+                <w:lang w:val="de-DE"/>
+              </w:rPr>
+              <w:t>195</w:t>
+            </w:r>
+          </w:p>
+        </w:tc>
+        <w:tc>
+          <w:tcPr>
+            <w:tcW w:w="3006" w:type="dxa"/>
+            <w:vAlign w:val="center"/>
+          </w:tcPr>
+          <w:p>
+            <w:pPr>
+              <w:jc w:val="center"/>
+              <w:rPr>
+                <w:noProof/>
+                <w:lang w:val="en-GB"/>
+              </w:rPr>
+            </w:pPr>
+            <w:r>
+              <w:rPr>
+                <w:noProof/>
+                <w:lang w:val="en-GB"/>
+              </w:rPr>
+              <w:t xml:space="preserve">  </w:t>
+            </w:r>
+            <w:r>
+              <w:rPr>
+                <w:noProof/>
+                <w:lang w:val="en-GB"/>
+              </w:rPr>
+              <w:t>951</w:t>
+            </w:r>
+          </w:p>
+        </w:tc>
+      </w:tr>
+      <w:tr>
+        <w:tc>
+          <w:tcPr>
+            <w:tcW w:w="3005" w:type="dxa"/>
+            <w:tcBorders>
+              <w:bottom w:val="nil"/>
+              <w:right w:val="nil"/>
+            </w:tcBorders>
+            <w:vAlign w:val="center"/>
+          </w:tcPr>
+          <w:p>
+            <w:pPr>
+              <w:jc w:val="right"/>
+              <w:rPr>
+                <w:noProof/>
+                <w:lang w:val="en-GB"/>
+              </w:rPr>
+            </w:pPr>
+            <w:r>
+              <w:rPr>
+                <w:noProof/>
+                <w:lang w:val="en-GB"/>
+              </w:rPr>
+              <w:t>Uster</w:t>
+            </w:r>
+          </w:p>
+        </w:tc>
+        <w:tc>
+          <w:tcPr>
+            <w:tcW w:w="3005" w:type="dxa"/>
+            <w:tcBorders>
+              <w:left w:val="nil"/>
+              <w:bottom w:val="nil"/>
+            </w:tcBorders>
+            <w:vAlign w:val="center"/>
+          </w:tcPr>
+          <w:p>
+            <w:pPr>
+              <w:jc w:val="center"/>
+              <w:rPr>
+                <w:noProof/>
+                <w:lang w:val="en-GB"/>
+              </w:rPr>
+            </w:pPr>
+            <w:r>
+              <w:rPr>
+                <w:noProof/>
+                <w:lang w:val="de-DE"/>
+              </w:rPr>
+              <w:t xml:space="preserve">  </w:t>
+            </w:r>
+            <w:r>
+              <w:rPr>
+                <w:noProof/>
+                <w:lang w:val="de-DE"/>
+              </w:rPr>
+              <w:t>28</w:t>
+            </w:r>
+          </w:p>
+        </w:tc>
+        <w:tc>
+          <w:tcPr>
+            <w:tcW w:w="3006" w:type="dxa"/>
+            <w:tcBorders>
+              <w:bottom w:val="nil"/>
+            </w:tcBorders>
+            <w:vAlign w:val="center"/>
+          </w:tcPr>
+          <w:p>
+            <w:pPr>
+              <w:jc w:val="center"/>
+              <w:rPr>
+                <w:noProof/>
+                <w:lang w:val="en-GB"/>
+              </w:rPr>
+            </w:pPr>
+            <w:r>
+              <w:rPr>
+                <w:noProof/>
+                <w:lang w:val="en-GB"/>
+              </w:rPr>
+              <w:t xml:space="preserve">  </w:t>
+            </w:r>
+            <w:r>
+              <w:rPr>
+                <w:noProof/>
+                <w:lang w:val="en-GB"/>
+              </w:rPr>
+              <w:t>369</w:t>
+            </w:r>
+          </w:p>
+        </w:tc>
+      </w:tr>
+      <w:tr>
+        <w:tc>
+          <w:tcPr>
+            <w:tcW w:w="3005" w:type="dxa"/>
+            <w:tcBorders>
+              <w:right w:val="nil"/>
+            </w:tcBorders>
+            <w:shd w:val="clear" w:color="auto" w:fill="F2F2F2" w:themeFill="background1" w:themeFillShade="F2"/>
+            <w:vAlign w:val="center"/>
+          </w:tcPr>
+          <w:p>
+            <w:pPr>
+              <w:jc w:val="right"/>
+              <w:rPr>
+                <w:noProof/>
+                <w:lang w:val="en-GB"/>
+              </w:rPr>
+            </w:pPr>
+            <w:r>
+              <w:rPr>
+                <w:noProof/>
+                <w:lang w:val="en-GB"/>
+              </w:rPr>
+              <w:t>Outback</w:t>
+            </w:r>
+          </w:p>
+        </w:tc>
+        <w:tc>
+          <w:tcPr>
+            <w:tcW w:w="6011" w:type="dxa"/>
+            <w:gridSpan w:val="2"/>
+            <w:tcBorders>
+              <w:left w:val="nil"/>
+            </w:tcBorders>
+            <w:shd w:val="clear" w:color="auto" w:fill="F2F2F2" w:themeFill="background1" w:themeFillShade="F2"/>
+            <w:vAlign w:val="center"/>
+          </w:tcPr>
+          <w:p>
+            <w:pPr>
+              <w:jc w:val="center"/>
+              <w:rPr>
+                <w:noProof/>
+                <w:lang w:val="en-GB"/>
+              </w:rPr>
+            </w:pPr>
+          </w:p>
+        </w:tc>
+      </w:tr>
+      <w:tr>
+        <w:tc>
+          <w:tcPr>
+            <w:tcW w:w="3005" w:type="dxa"/>
+            <w:tcBorders>
+              <w:right w:val="nil"/>
+            </w:tcBorders>
+            <w:vAlign w:val="center"/>
+          </w:tcPr>
+          <w:p>
+            <w:pPr>
+              <w:jc w:val="right"/>
+              <w:rPr>
+                <w:noProof/>
+                <w:lang w:val="en-GB"/>
+              </w:rPr>
+            </w:pPr>
+            <w:r>
+              <w:rPr>
+                <w:noProof/>
+                <w:lang w:val="en-GB"/>
+              </w:rPr>
+              <w:t>Stadelhofen</w:t>
+            </w:r>
+          </w:p>
+        </w:tc>
+        <w:tc>
+          <w:tcPr>
+            <w:tcW w:w="3005" w:type="dxa"/>
+            <w:tcBorders>
+              <w:left w:val="nil"/>
+            </w:tcBorders>
+            <w:vAlign w:val="center"/>
+          </w:tcPr>
+          <w:p>
+            <w:pPr>
+              <w:jc w:val="center"/>
+              <w:rPr>
+                <w:noProof/>
+                <w:lang w:val="en-GB"/>
+              </w:rPr>
+            </w:pPr>
+            <w:r>
+              <w:rPr>
+                <w:noProof/>
+                <w:lang w:val="de-DE"/>
+              </w:rPr>
+              <w:t>403</w:t>
+            </w:r>
+          </w:p>
+        </w:tc>
+        <w:tc>
+          <w:tcPr>
+            <w:tcW w:w="3006" w:type="dxa"/>
+            <w:vAlign w:val="center"/>
+          </w:tcPr>
+          <w:p>
+            <w:pPr>
+              <w:jc w:val="center"/>
+              <w:rPr>
+                <w:noProof/>
+                <w:lang w:val="en-GB"/>
+              </w:rPr>
+            </w:pPr>
+            <w:r>
+              <w:rPr>
+                <w:noProof/>
+                <w:lang w:val="en-GB"/>
+              </w:rPr>
+              <w:t>1627</w:t>
+            </w:r>
+          </w:p>
+        </w:tc>
+      </w:tr>
+    </w:tbl>
+    <w:p>
+      <w:pPr>
+        <w:rPr>
+          <w:noProof/>
+          <w:lang w:val="en-GB"/>
+        </w:rPr>
+      </w:pPr>
+      <w:r>
+        <w:rPr>
+          <w:noProof/>
+          <w:lang w:val="en-GB"/>
+        </w:rPr>
+        <w:t>The</w:t>
+      </w:r>
+      <w:r>
+        <w:rPr>
+          <w:noProof/>
+          <w:lang w:val="en-GB"/>
+        </w:rPr>
+        <w:t xml:space="preserve"> </w:t>
+      </w:r>
+      <w:r>
+        <w:rPr>
+          <w:noProof/>
+          <w:lang w:val="en-GB"/>
+        </w:rPr>
+        <w:t>review data come from two different sources; hence it had to be processed and organised and brought to the same format.</w:t>
+      </w:r>
+      <w:r>
+        <w:rPr>
+          <w:noProof/>
+          <w:lang w:val="en-GB"/>
+        </w:rPr>
+        <w:t xml:space="preserve"> For this purpose, we use the schema </w:t>
+      </w:r>
+      <w:r>
+        <w:rPr>
+          <w:noProof/>
+          <w:lang w:val="en-GB"/>
+        </w:rPr>
+        <w:t>defined</w:t>
+      </w:r>
+      <w:r>
+        <w:rPr>
+          <w:noProof/>
+          <w:lang w:val="en-GB"/>
+        </w:rPr>
+        <w:t xml:space="preserve"> in </w:t>
       </w:r>
       <w:r>
         <w:rPr>
@@ -329,7 +2088,28 @@
           <w:noProof/>
           <w:lang w:val="en-GB"/>
         </w:rPr>
-        <w:t>) is derived from the review information presented on the Tripadvisor website for one restaurant. Note, that not all the available information on the website were scraped and therefore presented. The important ones for the analysis are the overall rating (from 1 to 5), the number of reviews and the review data, which includes e.g., the individual user ratings with the corresponding dates when they were published. This schema is also applicable to Google restaurant reviews, as it shares certain similarities to the ones on Tripadvisor.</w:t>
+        <w:t>,</w:t>
+      </w:r>
+      <w:r>
+        <w:rPr>
+          <w:noProof/>
+          <w:lang w:val="en-GB"/>
+        </w:rPr>
+        <w:t xml:space="preserve"> </w:t>
+      </w:r>
+      <w:r>
+        <w:rPr>
+          <w:noProof/>
+          <w:lang w:val="en-GB"/>
+        </w:rPr>
+        <w:t xml:space="preserve">which </w:t>
+      </w:r>
+      <w:r>
+        <w:rPr>
+          <w:noProof/>
+          <w:lang w:val="en-GB"/>
+        </w:rPr>
+        <w:t>is derived from the review information presented on the Tripadvisor website for one restaurant. Note, that not all the available information on the website were scraped and therefore presented. The important ones for the analysis are the overall rating (from 1 to 5), the number of reviews and the review data, which includes e.g., the individual user ratings with the corresponding dates when they were published. This schema is also applicable to Google restaurant reviews, as it shares certain similarities to the ones on Tripadvisor.</w:t>
       </w:r>
     </w:p>
     <w:p>
@@ -344,7 +2124,15 @@
           <w:noProof/>
           <w:lang w:val="en-GB"/>
         </w:rPr>
-        <w:t xml:space="preserve">Many restaurants on online review platforms receive up to hundreds of customer reviews, making it time-consuming to read them all. In such cases, we assume, that the first thing a person may do to learn about the quality of a restaurant, is to look at the overall rating, which might take into account several factors, for instance the author data – information about a costumer, who composed the review – or the number of likes, a review received from other customers. This additional information was also extracted, with the goal of finding how the overall rating is calculated. The results of this analysis are stated in </w:t>
+        <w:t xml:space="preserve">Many restaurants on online review platforms receive up to hundreds of customer reviews, making it time-consuming to read them all. In such cases, we assume, that the first thing a person may do to learn about the quality of a restaurant, is to look at the overall rating, which might take into account several factors, for instance the author data – information about a </w:t>
+      </w:r>
+      <w:r>
+        <w:rPr>
+          <w:noProof/>
+          <w:lang w:val="en-GB"/>
+        </w:rPr>
+        <w:lastRenderedPageBreak/>
+        <w:t xml:space="preserve">costumer, who composed the review – or the number of likes, a review received from other customers. This additional information was also extracted, with the goal of finding how the overall rating is calculated. The results of this analysis are stated in </w:t>
       </w:r>
       <w:r>
         <w:rPr>
@@ -510,15 +2298,7 @@
           <w:noProof/>
           <w:lang w:val="en-GB"/>
         </w:rPr>
-        <w:t xml:space="preserve">, which characterizes how the overall rating of a restaurant has developed over the course of months, quarters or years since the first rating, the restaurant received, till the recent rating. This measure is calculated </w:t>
-      </w:r>
-      <w:r>
-        <w:rPr>
-          <w:noProof/>
-          <w:lang w:val="en-GB"/>
-        </w:rPr>
-        <w:lastRenderedPageBreak/>
-        <w:t>by adding up the values from the first rating to the latest rating, divided by the number of ratings during that period.</w:t>
+        <w:t>, which characterizes how the overall rating of a restaurant has developed over the course of months, quarters or years since the first rating, the restaurant received, till the recent rating. This measure is calculated by adding up the values from the first rating to the latest rating, divided by the number of ratings during that period.</w:t>
       </w:r>
     </w:p>
     <w:p>
@@ -559,18 +2339,27 @@
       <w:pPr>
         <w:pStyle w:val="Listenabsatz"/>
         <w:rPr>
+          <w:bCs/>
+          <w:noProof/>
+          <w:color w:val="FF0000"/>
+          <w:lang w:val="en-GB"/>
+        </w:rPr>
+      </w:pPr>
+      <w:r>
+        <w:rPr>
           <w:rFonts w:cs="Arial"/>
           <w:noProof/>
           <w:lang w:val="en-GB"/>
         </w:rPr>
-      </w:pPr>
+        <w:t>For</w:t>
+      </w:r>
       <w:r>
         <w:rPr>
           <w:rFonts w:cs="Arial"/>
           <w:noProof/>
           <w:lang w:val="en-GB"/>
         </w:rPr>
-        <w:t>For</w:t>
+        <w:t xml:space="preserve"> time</w:t>
       </w:r>
       <w:r>
         <w:rPr>
@@ -578,7 +2367,7 @@
           <w:noProof/>
           <w:lang w:val="en-GB"/>
         </w:rPr>
-        <w:t xml:space="preserve"> time</w:t>
+        <w:t xml:space="preserve"> series data</w:t>
       </w:r>
       <w:r>
         <w:rPr>
@@ -586,7 +2375,7 @@
           <w:noProof/>
           <w:lang w:val="en-GB"/>
         </w:rPr>
-        <w:t xml:space="preserve"> series data</w:t>
+        <w:t>,</w:t>
       </w:r>
       <w:r>
         <w:rPr>
@@ -594,7 +2383,7 @@
           <w:noProof/>
           <w:lang w:val="en-GB"/>
         </w:rPr>
-        <w:t>,</w:t>
+        <w:t xml:space="preserve"> that originate from a restaurant which has strong recurring seasonal fluctuations and rising or falling trends, the decomposition of these patterns is crucial.</w:t>
       </w:r>
       <w:r>
         <w:rPr>
@@ -602,7 +2391,7 @@
           <w:noProof/>
           <w:lang w:val="en-GB"/>
         </w:rPr>
-        <w:t xml:space="preserve"> that originate from a restaurant which has strong recurring seasonal fluctuations and rising or falling trends, the decomposition of these patterns is crucial.</w:t>
+        <w:t xml:space="preserve"> </w:t>
       </w:r>
       <w:r>
         <w:rPr>
@@ -610,6 +2399,22 @@
           <w:noProof/>
           <w:lang w:val="en-GB"/>
         </w:rPr>
+        <w:t>For example, a restaurant is more likely to have a high revenue during summer due to better weather conditions</w:t>
+      </w:r>
+      <w:r>
+        <w:rPr>
+          <w:rFonts w:cs="Arial"/>
+          <w:noProof/>
+          <w:lang w:val="en-GB"/>
+        </w:rPr>
+        <w:t xml:space="preserve"> or</w:t>
+      </w:r>
+      <w:r>
+        <w:rPr>
+          <w:rFonts w:cs="Arial"/>
+          <w:noProof/>
+          <w:lang w:val="en-GB"/>
+        </w:rPr>
         <w:t xml:space="preserve"> </w:t>
       </w:r>
       <w:r>
@@ -618,7 +2423,7 @@
           <w:noProof/>
           <w:lang w:val="en-GB"/>
         </w:rPr>
-        <w:t>For example, a restaurant is more likely to have a high revenue during summer due to better weather conditions</w:t>
+        <w:t>o</w:t>
       </w:r>
       <w:r>
         <w:rPr>
@@ -626,7 +2431,7 @@
           <w:noProof/>
           <w:lang w:val="en-GB"/>
         </w:rPr>
-        <w:t xml:space="preserve"> or</w:t>
+        <w:t>n holidays such as Christmas.</w:t>
       </w:r>
       <w:r>
         <w:rPr>
@@ -642,7 +2447,7 @@
           <w:noProof/>
           <w:lang w:val="en-GB"/>
         </w:rPr>
-        <w:t>o</w:t>
+        <w:t>However, these circumstances probably do</w:t>
       </w:r>
       <w:r>
         <w:rPr>
@@ -650,7 +2455,7 @@
           <w:noProof/>
           <w:lang w:val="en-GB"/>
         </w:rPr>
-        <w:t>n holidays such as Christmas.</w:t>
+        <w:t xml:space="preserve"> not </w:t>
       </w:r>
       <w:r>
         <w:rPr>
@@ -658,6 +2463,14 @@
           <w:noProof/>
           <w:lang w:val="en-GB"/>
         </w:rPr>
+        <w:t>influence user ratings</w:t>
+      </w:r>
+      <w:r>
+        <w:rPr>
+          <w:rFonts w:cs="Arial"/>
+          <w:noProof/>
+          <w:lang w:val="en-GB"/>
+        </w:rPr>
         <w:t xml:space="preserve"> </w:t>
       </w:r>
       <w:r>
@@ -666,7 +2479,7 @@
           <w:noProof/>
           <w:lang w:val="en-GB"/>
         </w:rPr>
-        <w:t>However, these circumstances probably do</w:t>
+        <w:t>nor</w:t>
       </w:r>
       <w:r>
         <w:rPr>
@@ -674,7 +2487,7 @@
           <w:noProof/>
           <w:lang w:val="en-GB"/>
         </w:rPr>
-        <w:t xml:space="preserve"> not </w:t>
+        <w:t xml:space="preserve"> are they </w:t>
       </w:r>
       <w:r>
         <w:rPr>
@@ -682,7 +2495,7 @@
           <w:noProof/>
           <w:lang w:val="en-GB"/>
         </w:rPr>
-        <w:t>influence user ratings</w:t>
+        <w:t>related to the restaurant rating</w:t>
       </w:r>
       <w:r>
         <w:rPr>
@@ -690,6 +2503,54 @@
           <w:noProof/>
           <w:lang w:val="en-GB"/>
         </w:rPr>
+        <w:t>.</w:t>
+      </w:r>
+      <w:r>
+        <w:rPr>
+          <w:rFonts w:cs="Arial"/>
+          <w:noProof/>
+          <w:lang w:val="en-GB"/>
+        </w:rPr>
+        <w:t xml:space="preserve"> As a result, there will be an upwards trend in revenue in the summer</w:t>
+      </w:r>
+      <w:r>
+        <w:rPr>
+          <w:rFonts w:cs="Arial"/>
+          <w:noProof/>
+          <w:lang w:val="en-GB"/>
+        </w:rPr>
+        <w:t xml:space="preserve"> or on holidays,</w:t>
+      </w:r>
+      <w:r>
+        <w:rPr>
+          <w:rFonts w:cs="Arial"/>
+          <w:noProof/>
+          <w:lang w:val="en-GB"/>
+        </w:rPr>
+        <w:t xml:space="preserve"> but no visible upwards trend in the </w:t>
+      </w:r>
+      <w:r>
+        <w:rPr>
+          <w:rFonts w:cs="Arial"/>
+          <w:noProof/>
+          <w:lang w:val="en-GB"/>
+        </w:rPr>
+        <w:t>costumer</w:t>
+      </w:r>
+      <w:r>
+        <w:rPr>
+          <w:rFonts w:cs="Arial"/>
+          <w:noProof/>
+          <w:lang w:val="en-GB"/>
+        </w:rPr>
+        <w:t xml:space="preserve"> ratings.</w:t>
+      </w:r>
+      <w:r>
+        <w:rPr>
+          <w:rFonts w:cs="Arial"/>
+          <w:noProof/>
+          <w:lang w:val="en-GB"/>
+        </w:rPr>
         <w:t xml:space="preserve"> </w:t>
       </w:r>
       <w:r>
@@ -698,7 +2559,7 @@
           <w:noProof/>
           <w:lang w:val="en-GB"/>
         </w:rPr>
-        <w:t>nor</w:t>
+        <w:t>Therefore</w:t>
       </w:r>
       <w:r>
         <w:rPr>
@@ -706,7 +2567,7 @@
           <w:noProof/>
           <w:lang w:val="en-GB"/>
         </w:rPr>
-        <w:t xml:space="preserve"> are they </w:t>
+        <w:t xml:space="preserve">, </w:t>
       </w:r>
       <w:r>
         <w:rPr>
@@ -714,7 +2575,7 @@
           <w:noProof/>
           <w:lang w:val="en-GB"/>
         </w:rPr>
-        <w:t>related to the restaurant rating</w:t>
+        <w:t>we certainly need to normalize the revenue data to make it comparable to the ratings of the restaurant</w:t>
       </w:r>
       <w:r>
         <w:rPr>
@@ -722,51 +2583,19 @@
           <w:noProof/>
           <w:lang w:val="en-GB"/>
         </w:rPr>
-        <w:t>.</w:t>
-      </w:r>
-      <w:r>
-        <w:rPr>
-          <w:rFonts w:cs="Arial"/>
-          <w:noProof/>
-          <w:lang w:val="en-GB"/>
-        </w:rPr>
-        <w:t xml:space="preserve"> As a result, there will be an upwards trend in revenue in the summer</w:t>
-      </w:r>
-      <w:r>
-        <w:rPr>
-          <w:rFonts w:cs="Arial"/>
-          <w:noProof/>
-          <w:lang w:val="en-GB"/>
-        </w:rPr>
-        <w:t xml:space="preserve"> or on holidays,</w:t>
-      </w:r>
-      <w:r>
-        <w:rPr>
-          <w:rFonts w:cs="Arial"/>
-          <w:noProof/>
-          <w:lang w:val="en-GB"/>
-        </w:rPr>
-        <w:t xml:space="preserve"> but no visible upwards trend in the </w:t>
-      </w:r>
-      <w:r>
-        <w:rPr>
-          <w:rFonts w:cs="Arial"/>
-          <w:noProof/>
-          <w:lang w:val="en-GB"/>
-        </w:rPr>
-        <w:t>costumer</w:t>
-      </w:r>
-      <w:r>
-        <w:rPr>
-          <w:rFonts w:cs="Arial"/>
-          <w:noProof/>
-          <w:lang w:val="en-GB"/>
-        </w:rPr>
-        <w:t xml:space="preserve"> ratings.</w:t>
-      </w:r>
-      <w:r>
-        <w:rPr>
-          <w:rFonts w:cs="Arial"/>
+        <w:t xml:space="preserve">. </w:t>
+      </w:r>
+      <w:r>
+        <w:rPr>
+          <w:bCs/>
+          <w:noProof/>
+          <w:lang w:val="en-GB"/>
+        </w:rPr>
+        <w:t>This is achieved through decomposing the time series with Python into several components: trend, seasonal and residual.</w:t>
+      </w:r>
+      <w:r>
+        <w:rPr>
+          <w:bCs/>
           <w:noProof/>
           <w:lang w:val="en-GB"/>
         </w:rPr>
@@ -774,43 +2603,11 @@
       </w:r>
       <w:r>
         <w:rPr>
-          <w:rFonts w:cs="Arial"/>
-          <w:noProof/>
-          <w:lang w:val="en-GB"/>
-        </w:rPr>
-        <w:t>Therefore</w:t>
-      </w:r>
-      <w:r>
-        <w:rPr>
-          <w:rFonts w:cs="Arial"/>
-          <w:noProof/>
-          <w:lang w:val="en-GB"/>
-        </w:rPr>
-        <w:t xml:space="preserve">, </w:t>
-      </w:r>
-      <w:r>
-        <w:rPr>
-          <w:rFonts w:cs="Arial"/>
-          <w:noProof/>
-          <w:lang w:val="en-GB"/>
-        </w:rPr>
-        <w:t>we certainly need to normalize the revenue data to make it comparable to the ratings of the restaurant</w:t>
-      </w:r>
-      <w:r>
-        <w:rPr>
-          <w:rFonts w:cs="Arial"/>
-          <w:noProof/>
-          <w:lang w:val="en-GB"/>
-        </w:rPr>
-        <w:t xml:space="preserve">. </w:t>
-      </w:r>
-      <w:r>
-        <w:rPr>
           <w:bCs/>
           <w:noProof/>
           <w:lang w:val="en-GB"/>
         </w:rPr>
-        <w:t>This is achieved through decomposing the time series with Python into several components: trend, seasonal and residual.</w:t>
+        <w:t>For the correlation analysis between the restaurant review and revenue data, the original time series and the decomposed results</w:t>
       </w:r>
       <w:r>
         <w:rPr>
@@ -818,31 +2615,12 @@
           <w:noProof/>
           <w:lang w:val="en-GB"/>
         </w:rPr>
-        <w:t xml:space="preserve"> </w:t>
+        <w:t>:</w:t>
       </w:r>
       <w:r>
         <w:rPr>
           <w:bCs/>
           <w:noProof/>
-          <w:color w:val="FF0000"/>
-          <w:lang w:val="en-GB"/>
-        </w:rPr>
-        <w:t>For the correlation analysis between the restaurant review and revenue data, the original time series and the decomposed results</w:t>
-      </w:r>
-      <w:r>
-        <w:rPr>
-          <w:bCs/>
-          <w:noProof/>
-          <w:color w:val="FF0000"/>
-          <w:lang w:val="en-GB"/>
-        </w:rPr>
-        <w:t>:</w:t>
-      </w:r>
-      <w:r>
-        <w:rPr>
-          <w:bCs/>
-          <w:noProof/>
-          <w:color w:val="FF0000"/>
           <w:lang w:val="en-GB"/>
         </w:rPr>
         <w:t xml:space="preserve"> trend and residual, are used.</w:t>
@@ -2680,6 +4458,25 @@
       <w:lang w:eastAsia="en-CH"/>
     </w:rPr>
   </w:style>
+  <w:style w:type="table" w:styleId="Tabellenraster">
+    <w:name w:val="Table Grid"/>
+    <w:basedOn w:val="NormaleTabelle"/>
+    <w:uiPriority w:val="39"/>
+    <w:rsid w:val="00ED51E0"/>
+    <w:pPr>
+      <w:spacing w:after="0" w:line="240" w:lineRule="auto"/>
+    </w:pPr>
+    <w:tblPr>
+      <w:tblBorders>
+        <w:top w:val="single" w:sz="4" w:space="0" w:color="auto"/>
+        <w:left w:val="single" w:sz="4" w:space="0" w:color="auto"/>
+        <w:bottom w:val="single" w:sz="4" w:space="0" w:color="auto"/>
+        <w:right w:val="single" w:sz="4" w:space="0" w:color="auto"/>
+        <w:insideH w:val="single" w:sz="4" w:space="0" w:color="auto"/>
+        <w:insideV w:val="single" w:sz="4" w:space="0" w:color="auto"/>
+      </w:tblBorders>
+    </w:tblPr>
+  </w:style>
 </w:styles>
 </file>
 

</xml_diff>